<commit_message>
Fixed a few small errors in the Juvenile template.
</commit_message>
<xml_diff>
--- a/templates/JuvenileExpungementTemplate.docx
+++ b/templates/JuvenileExpungementTemplate.docx
@@ -443,6 +443,14 @@
           <w:sz w:val="24"/>
           <w:szCs w:val="24"/>
         </w:rPr>
+        <w:t>}</w:t>
+      </w:r>
+      <w:r>
+        <w:rPr>
+          <w:rFonts w:ascii="Times New Roman" w:hAnsi="Times New Roman"/>
+          <w:sz w:val="24"/>
+          <w:szCs w:val="24"/>
+        </w:rPr>
         <w:tab/>
         <w:t>:</w:t>
       </w:r>
@@ -571,23 +579,7 @@
           <w:sz w:val="24"/>
           <w:szCs w:val="24"/>
         </w:rPr>
-        <w:t xml:space="preserve"> this                    day of                             20</w:t>
-      </w:r>
-      <w:r>
-        <w:rPr>
-          <w:rFonts w:ascii="Times New Roman" w:hAnsi="Times New Roman"/>
-          <w:sz w:val="24"/>
-          <w:szCs w:val="24"/>
-        </w:rPr>
-        <w:t>__</w:t>
-      </w:r>
-      <w:r>
-        <w:rPr>
-          <w:rFonts w:ascii="Times New Roman" w:hAnsi="Times New Roman"/>
-          <w:sz w:val="24"/>
-          <w:szCs w:val="24"/>
-        </w:rPr>
-        <w:t xml:space="preserve">, it is HEREBY ORDERED and DECREED that this Expungement Motion will be listed for an Expungement Hearing within 30 days of the date of the filing of this Motion.  </w:t>
+        <w:t xml:space="preserve"> this                    day of                             20__, it is HEREBY ORDERED and DECREED that this Expungement Motion will be listed for an Expungement Hearing within 30 days of the date of the filing of this Motion.  </w:t>
       </w:r>
     </w:p>
     <w:p>
@@ -1131,15 +1123,7 @@
           <w:sz w:val="24"/>
           <w:szCs w:val="24"/>
         </w:rPr>
-        <w:t xml:space="preserve">SSN: </w:t>
-      </w:r>
-      <w:r>
-        <w:rPr>
-          <w:rFonts w:ascii="Times New Roman" w:hAnsi="Times New Roman"/>
-          <w:sz w:val="24"/>
-          <w:szCs w:val="24"/>
-        </w:rPr>
-        <w:t>${SSN}</w:t>
+        <w:t>SSN: ${SSN}</w:t>
       </w:r>
       <w:r>
         <w:rPr>
@@ -1311,6 +1295,14 @@
           <w:szCs w:val="24"/>
         </w:rPr>
         <w:t>${SID</w:t>
+      </w:r>
+      <w:r>
+        <w:rPr>
+          <w:rFonts w:ascii="Times New Roman" w:hAnsi="Times New Roman"/>
+          <w:sz w:val="24"/>
+          <w:szCs w:val="24"/>
+        </w:rPr>
+        <w:t>}</w:t>
       </w:r>
       <w:r>
         <w:rPr>
@@ -1464,103 +1456,7 @@
           <w:sz w:val="24"/>
           <w:szCs w:val="24"/>
         </w:rPr>
-        <w:t xml:space="preserve">And NOW, this </w:t>
-      </w:r>
-      <w:r>
-        <w:rPr>
-          <w:rFonts w:ascii="Times New Roman" w:hAnsi="Times New Roman"/>
-          <w:sz w:val="24"/>
-          <w:szCs w:val="24"/>
-        </w:rPr>
-        <w:t xml:space="preserve">                 </w:t>
-      </w:r>
-      <w:r>
-        <w:rPr>
-          <w:rFonts w:ascii="Times New Roman" w:hAnsi="Times New Roman"/>
-          <w:sz w:val="24"/>
-          <w:szCs w:val="24"/>
-        </w:rPr>
-        <w:t xml:space="preserve">day of </w:t>
-      </w:r>
-      <w:r>
-        <w:rPr>
-          <w:rFonts w:ascii="Times New Roman" w:hAnsi="Times New Roman"/>
-          <w:sz w:val="24"/>
-          <w:szCs w:val="24"/>
-        </w:rPr>
-        <w:t xml:space="preserve">                     </w:t>
-      </w:r>
-      <w:r>
-        <w:rPr>
-          <w:rFonts w:ascii="Times New Roman" w:hAnsi="Times New Roman"/>
-          <w:sz w:val="24"/>
-          <w:szCs w:val="24"/>
-        </w:rPr>
-        <w:t xml:space="preserve">, </w:t>
-      </w:r>
-      <w:r>
-        <w:rPr>
-          <w:rFonts w:ascii="Times New Roman" w:hAnsi="Times New Roman"/>
-          <w:sz w:val="24"/>
-          <w:szCs w:val="24"/>
-        </w:rPr>
-        <w:t xml:space="preserve">20_____ </w:t>
-      </w:r>
-      <w:r>
-        <w:rPr>
-          <w:rFonts w:ascii="Times New Roman" w:hAnsi="Times New Roman"/>
-          <w:sz w:val="24"/>
-          <w:szCs w:val="24"/>
-        </w:rPr>
-        <w:t>upon consideration of the Motion for</w:t>
-      </w:r>
-      <w:r>
-        <w:rPr>
-          <w:rFonts w:ascii="Times New Roman" w:hAnsi="Times New Roman"/>
-          <w:sz w:val="24"/>
-          <w:szCs w:val="24"/>
-        </w:rPr>
-        <w:t xml:space="preserve"> </w:t>
-      </w:r>
-      <w:r>
-        <w:rPr>
-          <w:rFonts w:ascii="Times New Roman" w:hAnsi="Times New Roman"/>
-          <w:sz w:val="24"/>
-          <w:szCs w:val="24"/>
-        </w:rPr>
-        <w:t>Expungements filed by the Defendant, for the above which is hereby incorporated by reference, it is ORDERED</w:t>
-      </w:r>
-      <w:r>
-        <w:rPr>
-          <w:rFonts w:ascii="Times New Roman" w:hAnsi="Times New Roman"/>
-          <w:sz w:val="24"/>
-          <w:szCs w:val="24"/>
-        </w:rPr>
-        <w:t xml:space="preserve"> </w:t>
-      </w:r>
-      <w:r>
-        <w:rPr>
-          <w:rFonts w:ascii="Times New Roman" w:hAnsi="Times New Roman"/>
-          <w:sz w:val="24"/>
-          <w:szCs w:val="24"/>
-        </w:rPr>
-        <w:t>that the Petition is GRANTED and criminal charges in the above-captioned case specified below and the</w:t>
-      </w:r>
-      <w:r>
-        <w:rPr>
-          <w:rFonts w:ascii="Times New Roman" w:hAnsi="Times New Roman"/>
-          <w:sz w:val="24"/>
-          <w:szCs w:val="24"/>
-        </w:rPr>
-        <w:t xml:space="preserve"> </w:t>
-      </w:r>
-      <w:r>
-        <w:rPr>
-          <w:rFonts w:ascii="Times New Roman" w:hAnsi="Times New Roman"/>
-          <w:sz w:val="24"/>
-          <w:szCs w:val="24"/>
-        </w:rPr>
-        <w:t>defendant’s arrest record regarding these charges shall be expunged.</w:t>
+        <w:t>And NOW, this                  day of                      , 20_____ upon consideration of the Motion for Expungements filed by the Defendant, for the above which is hereby incorporated by reference, it is ORDERED that the Petition is GRANTED and criminal charges in the above-captioned case specified below and the defendant’s arrest record regarding these charges shall be expunged.</w:t>
       </w:r>
     </w:p>
     <w:p>
@@ -1784,25 +1680,7 @@
           <w:sz w:val="24"/>
           <w:szCs w:val="24"/>
         </w:rPr>
-        <w:t>The charges</w:t>
-      </w:r>
-      <w:r>
-        <w:rPr>
-          <w:rFonts w:ascii="Times New Roman" w:hAnsi="Times New Roman"/>
-          <w:b/>
-          <w:sz w:val="24"/>
-          <w:szCs w:val="24"/>
-        </w:rPr>
-        <w:t xml:space="preserve"> to be expunged are</w:t>
-      </w:r>
-      <w:r>
-        <w:rPr>
-          <w:rFonts w:ascii="Times New Roman" w:hAnsi="Times New Roman"/>
-          <w:b/>
-          <w:sz w:val="24"/>
-          <w:szCs w:val="24"/>
-        </w:rPr>
-        <w:t>:</w:t>
+        <w:t>The charges to be expunged are:</w:t>
       </w:r>
     </w:p>
     <w:tbl>
@@ -2388,39 +2266,17 @@
           <w:sz w:val="24"/>
           <w:szCs w:val="24"/>
         </w:rPr>
-        <w:t xml:space="preserve">This arrest was made by the </w:t>
-      </w:r>
-      <w:r>
-        <w:rPr>
-          <w:rFonts w:ascii="Times New Roman" w:hAnsi="Times New Roman"/>
-          <w:sz w:val="24"/>
-          <w:szCs w:val="24"/>
-        </w:rPr>
-        <w:t>${ARRESTING_AGENCY}</w:t>
-      </w:r>
-      <w:r>
-        <w:rPr>
-          <w:rFonts w:ascii="Times New Roman" w:hAnsi="Times New Roman"/>
-          <w:sz w:val="24"/>
-          <w:szCs w:val="24"/>
-        </w:rPr>
-        <w:t xml:space="preserve"> on </w:t>
-      </w:r>
-      <w:r>
-        <w:rPr>
-          <w:rFonts w:ascii="Times New Roman" w:hAnsi="Times New Roman"/>
-          <w:sz w:val="24"/>
-          <w:szCs w:val="24"/>
-        </w:rPr>
-        <w:t>${ARREST_COMPLAINT_DATE}</w:t>
-      </w:r>
-      <w:r>
-        <w:rPr>
-          <w:rFonts w:ascii="Times New Roman" w:hAnsi="Times New Roman"/>
-          <w:sz w:val="24"/>
-          <w:szCs w:val="24"/>
-        </w:rPr>
-        <w:t xml:space="preserve"> and was heard by the Honorable Judge </w:t>
+        <w:t>This arrest was made by the ${ARRESTING_AGENCY} on ${ARREST</w:t>
+      </w:r>
+      <w:bookmarkStart w:id="0" w:name="_GoBack"/>
+      <w:bookmarkEnd w:id="0"/>
+      <w:r>
+        <w:rPr>
+          <w:rFonts w:ascii="Times New Roman" w:hAnsi="Times New Roman"/>
+          <w:sz w:val="24"/>
+          <w:szCs w:val="24"/>
+        </w:rPr>
+        <w:t xml:space="preserve">_DATE} and was heard by the Honorable Judge </w:t>
       </w:r>
       <w:r>
         <w:rPr>
@@ -2544,15 +2400,7 @@
           <w:sz w:val="24"/>
           <w:szCs w:val="24"/>
         </w:rPr>
-        <w:t>${ARRESTING_AGENCY}</w:t>
-      </w:r>
-      <w:r>
-        <w:rPr>
-          <w:rFonts w:ascii="Times New Roman" w:hAnsi="Times New Roman"/>
-          <w:sz w:val="24"/>
-          <w:szCs w:val="24"/>
-        </w:rPr>
-        <w:t xml:space="preserve">, </w:t>
+        <w:t xml:space="preserve">${ARRESTING_AGENCY}, </w:t>
       </w:r>
       <w:r>
         <w:rPr>
@@ -3286,127 +3134,7 @@
           <w:sz w:val="24"/>
           <w:szCs w:val="24"/>
         </w:rPr>
-        <w:t xml:space="preserve"> that the</w:t>
-      </w:r>
-      <w:r>
-        <w:rPr>
-          <w:rFonts w:ascii="Times New Roman" w:hAnsi="Times New Roman"/>
-          <w:sz w:val="24"/>
-          <w:szCs w:val="24"/>
-        </w:rPr>
-        <w:t xml:space="preserve"> </w:t>
-      </w:r>
-      <w:r>
-        <w:rPr>
-          <w:rFonts w:ascii="Times New Roman" w:hAnsi="Times New Roman"/>
-          <w:sz w:val="24"/>
-          <w:szCs w:val="24"/>
-        </w:rPr>
-        <w:t>arresting agency shall destroy all criminal records, fingerprints, photographic plates and photographs pertaining</w:t>
-      </w:r>
-      <w:r>
-        <w:rPr>
-          <w:rFonts w:ascii="Times New Roman" w:hAnsi="Times New Roman"/>
-          <w:sz w:val="24"/>
-          <w:szCs w:val="24"/>
-        </w:rPr>
-        <w:t xml:space="preserve"> </w:t>
-      </w:r>
-      <w:r>
-        <w:rPr>
-          <w:rFonts w:ascii="Times New Roman" w:hAnsi="Times New Roman"/>
-          <w:sz w:val="24"/>
-          <w:szCs w:val="24"/>
-        </w:rPr>
-        <w:t>to the charge(s) specified above, which resulted from the arrest(s) of</w:t>
-      </w:r>
-      <w:r>
-        <w:rPr>
-          <w:rFonts w:ascii="Times New Roman" w:hAnsi="Times New Roman"/>
-          <w:sz w:val="24"/>
-          <w:szCs w:val="24"/>
-        </w:rPr>
-        <w:t xml:space="preserve"> </w:t>
-      </w:r>
-      <w:r>
-        <w:rPr>
-          <w:rFonts w:ascii="Times New Roman" w:hAnsi="Times New Roman"/>
-          <w:sz w:val="24"/>
-          <w:szCs w:val="24"/>
-        </w:rPr>
-        <w:t>${REAL_FIRST_NAME} ${REAL_LAST_NAME}. In addition, all criminal</w:t>
-      </w:r>
-      <w:r>
-        <w:rPr>
-          <w:rFonts w:ascii="Times New Roman" w:hAnsi="Times New Roman"/>
-          <w:sz w:val="24"/>
-          <w:szCs w:val="24"/>
-        </w:rPr>
-        <w:t xml:space="preserve"> </w:t>
-      </w:r>
-      <w:r>
-        <w:rPr>
-          <w:rFonts w:ascii="Times New Roman" w:hAnsi="Times New Roman"/>
-          <w:sz w:val="24"/>
-          <w:szCs w:val="24"/>
-        </w:rPr>
-        <w:t>justice agencies upon which this order is served shall expunge and destroy the official and unofficial arrest and</w:t>
-      </w:r>
-      <w:r>
-        <w:rPr>
-          <w:rFonts w:ascii="Times New Roman" w:hAnsi="Times New Roman"/>
-          <w:sz w:val="24"/>
-          <w:szCs w:val="24"/>
-        </w:rPr>
-        <w:t xml:space="preserve"> </w:t>
-      </w:r>
-      <w:r>
-        <w:rPr>
-          <w:rFonts w:ascii="Times New Roman" w:hAnsi="Times New Roman"/>
-          <w:sz w:val="24"/>
-          <w:szCs w:val="24"/>
-        </w:rPr>
-        <w:t>other criminal records, files and other documents pertaining to the captioned proceedings. Lastly, the</w:t>
-      </w:r>
-      <w:r>
-        <w:rPr>
-          <w:rFonts w:ascii="Times New Roman" w:hAnsi="Times New Roman"/>
-          <w:sz w:val="24"/>
-          <w:szCs w:val="24"/>
-        </w:rPr>
-        <w:t xml:space="preserve"> </w:t>
-      </w:r>
-      <w:r>
-        <w:rPr>
-          <w:rFonts w:ascii="Times New Roman" w:hAnsi="Times New Roman"/>
-          <w:sz w:val="24"/>
-          <w:szCs w:val="24"/>
-        </w:rPr>
-        <w:t>Administrative Office of Pennsylvania Courts shall remove the arrest record from the CPCMS computer</w:t>
-      </w:r>
-      <w:r>
-        <w:rPr>
-          <w:rFonts w:ascii="Times New Roman" w:hAnsi="Times New Roman"/>
-          <w:sz w:val="24"/>
-          <w:szCs w:val="24"/>
-        </w:rPr>
-        <w:t xml:space="preserve"> </w:t>
-      </w:r>
-      <w:r>
-        <w:rPr>
-          <w:rFonts w:ascii="Times New Roman" w:hAnsi="Times New Roman"/>
-          <w:sz w:val="24"/>
-          <w:szCs w:val="24"/>
-        </w:rPr>
-        <w:t>indexes</w:t>
-      </w:r>
-      <w:r>
-        <w:rPr>
-          <w:rFonts w:ascii="Times New Roman" w:hAnsi="Times New Roman"/>
-          <w:sz w:val="24"/>
-          <w:szCs w:val="24"/>
-        </w:rPr>
-        <w:t>.</w:t>
+        <w:t xml:space="preserve"> that the arresting agency shall destroy all criminal records, fingerprints, photographic plates and photographs pertaining to the charge(s) specified above, which resulted from the arrest(s) of ${REAL_FIRST_NAME} ${REAL_LAST_NAME}. In addition, all criminal justice agencies upon which this order is served shall expunge and destroy the official and unofficial arrest and other criminal records, files and other documents pertaining to the captioned proceedings. Lastly, the Administrative Office of Pennsylvania Courts shall remove the arrest record from the CPCMS computer indexes.</w:t>
       </w:r>
     </w:p>
     <w:p>
@@ -4169,6 +3897,14 @@
           <w:sz w:val="24"/>
           <w:szCs w:val="24"/>
         </w:rPr>
+        <w:t>}</w:t>
+      </w:r>
+      <w:r>
+        <w:rPr>
+          <w:rFonts w:ascii="Times New Roman" w:hAnsi="Times New Roman"/>
+          <w:sz w:val="24"/>
+          <w:szCs w:val="24"/>
+        </w:rPr>
         <w:tab/>
         <w:t>:</w:t>
       </w:r>
@@ -4415,7 +4151,7 @@
           <w:sz w:val="24"/>
           <w:szCs w:val="24"/>
         </w:rPr>
-        <w:t xml:space="preserve">, by attorney </w:t>
+        <w:t xml:space="preserve">, </w:t>
       </w:r>
       <w:r>
         <w:rPr>
@@ -6053,8 +5789,6 @@
           <w:szCs w:val="24"/>
         </w:rPr>
       </w:pPr>
-      <w:bookmarkStart w:id="0" w:name="_GoBack"/>
-      <w:bookmarkEnd w:id="0"/>
       <w:r>
         <w:rPr>
           <w:rFonts w:ascii="Times New Roman" w:hAnsi="Times New Roman"/>
@@ -7239,7 +6973,7 @@
 </file>
 
 <file path=customXml/itemProps1.xml><?xml version="1.0" encoding="utf-8"?>
-<ds:datastoreItem xmlns:ds="http://schemas.openxmlformats.org/officeDocument/2006/customXml" ds:itemID="{9DF22ED5-E596-4B45-9879-B4936DD2EA17}">
+<ds:datastoreItem xmlns:ds="http://schemas.openxmlformats.org/officeDocument/2006/customXml" ds:itemID="{82505BD9-31B4-45C3-9812-E34C264541A0}">
   <ds:schemaRefs>
     <ds:schemaRef ds:uri="http://schemas.openxmlformats.org/officeDocument/2006/bibliography"/>
   </ds:schemaRefs>

</xml_diff>

<commit_message>
More minor fixes to juvenile template.
</commit_message>
<xml_diff>
--- a/templates/JuvenileExpungementTemplate.docx
+++ b/templates/JuvenileExpungementTemplate.docx
@@ -146,7 +146,7 @@
           <w:sz w:val="24"/>
           <w:szCs w:val="24"/>
         </w:rPr>
-        <w:t>${FIRST_NAME} ${LAST_NAME}</w:t>
+        <w:t>${REAL_FIRST_NAME} ${REAL_LAST_NAME}</w:t>
       </w:r>
       <w:r>
         <w:rPr>
@@ -973,7 +973,7 @@
           <w:sz w:val="24"/>
           <w:szCs w:val="24"/>
         </w:rPr>
-        <w:t>${FIRST_NAME} ${LAST_NAME}</w:t>
+        <w:t>${REAL_FIRST_NAME} ${REAL_LAST_NAME}</w:t>
       </w:r>
       <w:r>
         <w:rPr>
@@ -2266,17 +2266,7 @@
           <w:sz w:val="24"/>
           <w:szCs w:val="24"/>
         </w:rPr>
-        <w:t>This arrest was made by the ${ARRESTING_AGENCY} on ${ARREST</w:t>
-      </w:r>
-      <w:bookmarkStart w:id="0" w:name="_GoBack"/>
-      <w:bookmarkEnd w:id="0"/>
-      <w:r>
-        <w:rPr>
-          <w:rFonts w:ascii="Times New Roman" w:hAnsi="Times New Roman"/>
-          <w:sz w:val="24"/>
-          <w:szCs w:val="24"/>
-        </w:rPr>
-        <w:t xml:space="preserve">_DATE} and was heard by the Honorable Judge </w:t>
+        <w:t xml:space="preserve">This arrest was made by the ${ARRESTING_AGENCY} on ${ARREST_DATE} and was heard by the Honorable Judge </w:t>
       </w:r>
       <w:r>
         <w:rPr>
@@ -3600,7 +3590,7 @@
           <w:sz w:val="24"/>
           <w:szCs w:val="24"/>
         </w:rPr>
-        <w:t>${FIRST_NAME} ${LAST_NAME}</w:t>
+        <w:t>${REAL_FIRST_NAME} ${REAL_LAST_NAME}</w:t>
       </w:r>
       <w:r>
         <w:rPr>
@@ -4246,7 +4236,7 @@
           <w:sz w:val="24"/>
           <w:szCs w:val="24"/>
         </w:rPr>
-        <w:t>${FIRST_NAME} ${LAST_NAME}</w:t>
+        <w:t>${REAL_FIRST_NAME} ${REAL_LAST_NAME}</w:t>
       </w:r>
       <w:r>
         <w:rPr>
@@ -5083,8 +5073,10 @@
           <w:sz w:val="24"/>
           <w:szCs w:val="24"/>
         </w:rPr>
-        <w:t>${DISP_DATE}</w:t>
-      </w:r>
+        <w:t>${JUVENILE_DISCHARGE_DATE}</w:t>
+      </w:r>
+      <w:bookmarkStart w:id="0" w:name="_GoBack"/>
+      <w:bookmarkEnd w:id="0"/>
       <w:r>
         <w:rPr>
           <w:rFonts w:ascii="Times New Roman" w:hAnsi="Times New Roman"/>
@@ -6973,7 +6965,7 @@
 </file>
 
 <file path=customXml/itemProps1.xml><?xml version="1.0" encoding="utf-8"?>
-<ds:datastoreItem xmlns:ds="http://schemas.openxmlformats.org/officeDocument/2006/customXml" ds:itemID="{82505BD9-31B4-45C3-9812-E34C264541A0}">
+<ds:datastoreItem xmlns:ds="http://schemas.openxmlformats.org/officeDocument/2006/customXml" ds:itemID="{93B0E825-99C5-4F0F-A9DB-5841DD2D80E6}">
   <ds:schemaRefs>
     <ds:schemaRef ds:uri="http://schemas.openxmlformats.org/officeDocument/2006/bibliography"/>
   </ds:schemaRefs>

</xml_diff>

<commit_message>
More minor changes to juvenile template
</commit_message>
<xml_diff>
--- a/templates/JuvenileExpungementTemplate.docx
+++ b/templates/JuvenileExpungementTemplate.docx
@@ -129,7 +129,6 @@
     <w:p>
       <w:pPr>
         <w:tabs>
-          <w:tab w:val="left" w:pos="1800"/>
           <w:tab w:val="left" w:pos="5040"/>
           <w:tab w:val="left" w:pos="5490"/>
         </w:tabs>
@@ -956,7 +955,6 @@
     <w:p>
       <w:pPr>
         <w:tabs>
-          <w:tab w:val="left" w:pos="1800"/>
           <w:tab w:val="left" w:pos="5040"/>
           <w:tab w:val="left" w:pos="5490"/>
         </w:tabs>
@@ -3573,7 +3571,6 @@
     <w:p>
       <w:pPr>
         <w:tabs>
-          <w:tab w:val="left" w:pos="1800"/>
           <w:tab w:val="left" w:pos="5040"/>
           <w:tab w:val="left" w:pos="5490"/>
         </w:tabs>
@@ -5075,8 +5072,6 @@
         </w:rPr>
         <w:t>${JUVENILE_DISCHARGE_DATE}</w:t>
       </w:r>
-      <w:bookmarkStart w:id="0" w:name="_GoBack"/>
-      <w:bookmarkEnd w:id="0"/>
       <w:r>
         <w:rPr>
           <w:rFonts w:ascii="Times New Roman" w:hAnsi="Times New Roman"/>
@@ -5558,6 +5553,8 @@
           <w:szCs w:val="24"/>
         </w:rPr>
       </w:pPr>
+      <w:bookmarkStart w:id="0" w:name="_GoBack"/>
+      <w:bookmarkEnd w:id="0"/>
     </w:p>
     <w:p>
       <w:pPr>
@@ -6965,7 +6962,7 @@
 </file>
 
 <file path=customXml/itemProps1.xml><?xml version="1.0" encoding="utf-8"?>
-<ds:datastoreItem xmlns:ds="http://schemas.openxmlformats.org/officeDocument/2006/customXml" ds:itemID="{93B0E825-99C5-4F0F-A9DB-5841DD2D80E6}">
+<ds:datastoreItem xmlns:ds="http://schemas.openxmlformats.org/officeDocument/2006/customXml" ds:itemID="{82274648-E750-4C8E-AAB2-8FA8FE58A2E4}">
   <ds:schemaRefs>
     <ds:schemaRef ds:uri="http://schemas.openxmlformats.org/officeDocument/2006/bibliography"/>
   </ds:schemaRefs>

</xml_diff>

<commit_message>
A number of fixes to the template: added PPID variable, changed the header tab stops; changed disp date to discharge date.
</commit_message>
<xml_diff>
--- a/templates/JuvenileExpungementTemplate.docx
+++ b/templates/JuvenileExpungementTemplate.docx
@@ -5,7 +5,7 @@
     <w:p>
       <w:pPr>
         <w:tabs>
-          <w:tab w:val="left" w:pos="5490"/>
+          <w:tab w:val="left" w:pos="5130"/>
         </w:tabs>
         <w:spacing w:after="0" w:line="240" w:lineRule="auto"/>
         <w:rPr>
@@ -14,6 +14,8 @@
           <w:szCs w:val="24"/>
         </w:rPr>
       </w:pPr>
+      <w:bookmarkStart w:id="0" w:name="_GoBack"/>
+      <w:bookmarkEnd w:id="0"/>
       <w:r>
         <w:rPr>
           <w:rFonts w:ascii="Times New Roman" w:hAnsi="Times New Roman"/>
@@ -57,8 +59,8 @@
       <w:pPr>
         <w:tabs>
           <w:tab w:val="left" w:pos="-1440"/>
-          <w:tab w:val="left" w:pos="5040"/>
-          <w:tab w:val="left" w:pos="5490"/>
+          <w:tab w:val="left" w:pos="4680"/>
+          <w:tab w:val="left" w:pos="5130"/>
         </w:tabs>
         <w:spacing w:after="0" w:line="240" w:lineRule="auto"/>
         <w:rPr>
@@ -89,8 +91,8 @@
     <w:p>
       <w:pPr>
         <w:tabs>
-          <w:tab w:val="left" w:pos="5040"/>
-          <w:tab w:val="left" w:pos="5490"/>
+          <w:tab w:val="left" w:pos="4680"/>
+          <w:tab w:val="left" w:pos="5130"/>
         </w:tabs>
         <w:spacing w:after="0" w:line="240" w:lineRule="auto"/>
         <w:rPr>
@@ -129,8 +131,8 @@
     <w:p>
       <w:pPr>
         <w:tabs>
-          <w:tab w:val="left" w:pos="5040"/>
-          <w:tab w:val="left" w:pos="5490"/>
+          <w:tab w:val="left" w:pos="4680"/>
+          <w:tab w:val="left" w:pos="5130"/>
         </w:tabs>
         <w:spacing w:after="0" w:line="240" w:lineRule="auto"/>
         <w:rPr>
@@ -177,7 +179,7 @@
     <w:tbl>
       <w:tblPr>
         <w:tblStyle w:val="TableGrid"/>
-        <w:tblW w:w="9650" w:type="dxa"/>
+        <w:tblW w:w="9290" w:type="dxa"/>
         <w:tblBorders>
           <w:top w:val="none" w:sz="0" w:space="0" w:color="auto"/>
           <w:left w:val="none" w:sz="0" w:space="0" w:color="auto"/>
@@ -193,19 +195,21 @@
         <w:tblLook w:val="04A0" w:firstRow="1" w:lastRow="0" w:firstColumn="1" w:lastColumn="0" w:noHBand="0" w:noVBand="1"/>
       </w:tblPr>
       <w:tblGrid>
-        <w:gridCol w:w="5065"/>
+        <w:gridCol w:w="4705"/>
         <w:gridCol w:w="423"/>
         <w:gridCol w:w="4162"/>
       </w:tblGrid>
       <w:tr>
         <w:tc>
           <w:tcPr>
-            <w:tcW w:w="5065" w:type="dxa"/>
+            <w:tcW w:w="4705" w:type="dxa"/>
           </w:tcPr>
           <w:p>
             <w:pPr>
               <w:tabs>
                 <w:tab w:val="left" w:pos="-1440"/>
+                <w:tab w:val="left" w:pos="4680"/>
+                <w:tab w:val="left" w:pos="5130"/>
               </w:tabs>
               <w:spacing w:after="0" w:line="240" w:lineRule="auto"/>
               <w:rPr>
@@ -224,8 +228,8 @@
             <w:pPr>
               <w:tabs>
                 <w:tab w:val="left" w:pos="-1440"/>
-                <w:tab w:val="left" w:pos="5040"/>
-                <w:tab w:val="left" w:pos="5490"/>
+                <w:tab w:val="left" w:pos="4680"/>
+                <w:tab w:val="left" w:pos="5130"/>
               </w:tabs>
               <w:spacing w:after="0" w:line="240" w:lineRule="auto"/>
               <w:ind w:left="-25"/>
@@ -253,8 +257,8 @@
             <w:pPr>
               <w:tabs>
                 <w:tab w:val="left" w:pos="-1440"/>
-                <w:tab w:val="left" w:pos="5040"/>
-                <w:tab w:val="left" w:pos="5490"/>
+                <w:tab w:val="left" w:pos="4680"/>
+                <w:tab w:val="left" w:pos="5130"/>
               </w:tabs>
               <w:spacing w:after="0" w:line="240" w:lineRule="auto"/>
               <w:rPr>
@@ -279,8 +283,8 @@
       <w:pPr>
         <w:tabs>
           <w:tab w:val="left" w:pos="-1440"/>
-          <w:tab w:val="left" w:pos="5040"/>
-          <w:tab w:val="left" w:pos="5490"/>
+          <w:tab w:val="left" w:pos="4680"/>
+          <w:tab w:val="left" w:pos="5130"/>
         </w:tabs>
         <w:spacing w:after="0" w:line="240" w:lineRule="auto"/>
         <w:rPr>
@@ -319,8 +323,8 @@
     <w:p>
       <w:pPr>
         <w:tabs>
-          <w:tab w:val="left" w:pos="5040"/>
-          <w:tab w:val="left" w:pos="5490"/>
+          <w:tab w:val="left" w:pos="4680"/>
+          <w:tab w:val="left" w:pos="5130"/>
         </w:tabs>
         <w:spacing w:after="0" w:line="240" w:lineRule="auto"/>
         <w:rPr>
@@ -360,8 +364,8 @@
       <w:pPr>
         <w:tabs>
           <w:tab w:val="left" w:pos="-1440"/>
-          <w:tab w:val="left" w:pos="5040"/>
-          <w:tab w:val="left" w:pos="5490"/>
+          <w:tab w:val="left" w:pos="4680"/>
+          <w:tab w:val="left" w:pos="5130"/>
         </w:tabs>
         <w:spacing w:after="0" w:line="240" w:lineRule="auto"/>
         <w:rPr>
@@ -378,7 +382,6 @@
         </w:rPr>
         <w:t>PP#</w:t>
       </w:r>
-      <w:proofErr w:type="gramStart"/>
       <w:r>
         <w:rPr>
           <w:rFonts w:ascii="Times New Roman" w:hAnsi="Times New Roman"/>
@@ -393,10 +396,17 @@
           <w:sz w:val="24"/>
           <w:szCs w:val="24"/>
         </w:rPr>
+        <w:t xml:space="preserve"> ${PPID}</w:t>
+      </w:r>
+      <w:r>
+        <w:rPr>
+          <w:rFonts w:ascii="Times New Roman" w:hAnsi="Times New Roman"/>
+          <w:sz w:val="24"/>
+          <w:szCs w:val="24"/>
+        </w:rPr>
         <w:tab/>
         <w:t>:</w:t>
       </w:r>
-      <w:proofErr w:type="gramEnd"/>
       <w:r>
         <w:rPr>
           <w:rFonts w:ascii="Times New Roman" w:hAnsi="Times New Roman"/>
@@ -410,8 +420,8 @@
       <w:pPr>
         <w:tabs>
           <w:tab w:val="left" w:pos="-1440"/>
-          <w:tab w:val="left" w:pos="5040"/>
-          <w:tab w:val="left" w:pos="5490"/>
+          <w:tab w:val="left" w:pos="4680"/>
+          <w:tab w:val="left" w:pos="5130"/>
         </w:tabs>
         <w:spacing w:after="0" w:line="240" w:lineRule="auto"/>
         <w:rPr>
@@ -457,8 +467,8 @@
     <w:p>
       <w:pPr>
         <w:tabs>
-          <w:tab w:val="left" w:pos="5040"/>
-          <w:tab w:val="left" w:pos="5490"/>
+          <w:tab w:val="left" w:pos="4680"/>
+          <w:tab w:val="left" w:pos="5130"/>
         </w:tabs>
         <w:spacing w:after="0" w:line="240" w:lineRule="auto"/>
         <w:jc w:val="both"/>
@@ -800,7 +810,9 @@
     </w:p>
     <w:p>
       <w:pPr>
-        <w:suppressAutoHyphens w:val="0"/>
+        <w:tabs>
+          <w:tab w:val="left" w:pos="5130"/>
+        </w:tabs>
         <w:spacing w:after="0" w:line="240" w:lineRule="auto"/>
         <w:rPr>
           <w:rFonts w:ascii="Times New Roman" w:hAnsi="Times New Roman"/>
@@ -815,32 +827,16 @@
           <w:szCs w:val="24"/>
         </w:rPr>
         <w:lastRenderedPageBreak/>
-        <w:t>${</w:t>
-      </w:r>
-      <w:r>
-        <w:rPr>
-          <w:rFonts w:ascii="Times New Roman" w:hAnsi="Times New Roman"/>
-          <w:sz w:val="24"/>
-          <w:szCs w:val="24"/>
-        </w:rPr>
-        <w:t>ATTORNEY_HEADER}</w:t>
-      </w:r>
-      <w:r>
-        <w:rPr>
-          <w:rFonts w:ascii="Times New Roman" w:hAnsi="Times New Roman"/>
-          <w:sz w:val="24"/>
-          <w:szCs w:val="24"/>
-        </w:rPr>
-        <w:tab/>
-        <w:t>${</w:t>
-      </w:r>
-      <w:r>
-        <w:rPr>
-          <w:rFonts w:ascii="Times New Roman" w:hAnsi="Times New Roman"/>
-          <w:sz w:val="24"/>
-          <w:szCs w:val="24"/>
-        </w:rPr>
-        <w:t>ATTORNEY_FOR}</w:t>
+        <w:t>${ATTORNEY_HEADER}</w:t>
+      </w:r>
+      <w:r>
+        <w:rPr>
+          <w:rFonts w:ascii="Times New Roman" w:hAnsi="Times New Roman"/>
+          <w:sz w:val="24"/>
+          <w:szCs w:val="24"/>
+        </w:rPr>
+        <w:tab/>
+        <w:t>${ATTORNEY_FOR}</w:t>
       </w:r>
     </w:p>
     <w:p>
@@ -868,8 +864,8 @@
       <w:pPr>
         <w:tabs>
           <w:tab w:val="left" w:pos="-1440"/>
-          <w:tab w:val="left" w:pos="5040"/>
-          <w:tab w:val="left" w:pos="5490"/>
+          <w:tab w:val="left" w:pos="4680"/>
+          <w:tab w:val="left" w:pos="5130"/>
         </w:tabs>
         <w:spacing w:after="0" w:line="240" w:lineRule="auto"/>
         <w:rPr>
@@ -894,22 +890,14 @@
           <w:szCs w:val="24"/>
         </w:rPr>
         <w:tab/>
-        <w:t>COURT OF COMMON PLEAS</w:t>
-      </w:r>
-      <w:r>
-        <w:rPr>
-          <w:rFonts w:ascii="Times New Roman" w:hAnsi="Times New Roman"/>
-          <w:sz w:val="24"/>
-          <w:szCs w:val="24"/>
-        </w:rPr>
-        <w:t xml:space="preserve"> OF</w:t>
+        <w:t>COURT OF COMMON PLEAS OF</w:t>
       </w:r>
     </w:p>
     <w:p>
       <w:pPr>
         <w:tabs>
-          <w:tab w:val="left" w:pos="5040"/>
-          <w:tab w:val="left" w:pos="5490"/>
+          <w:tab w:val="left" w:pos="4680"/>
+          <w:tab w:val="left" w:pos="5130"/>
         </w:tabs>
         <w:spacing w:after="0" w:line="240" w:lineRule="auto"/>
         <w:rPr>
@@ -942,21 +930,14 @@
           <w:szCs w:val="24"/>
         </w:rPr>
         <w:tab/>
-      </w:r>
-      <w:r>
-        <w:rPr>
-          <w:rFonts w:ascii="Times New Roman" w:hAnsi="Times New Roman"/>
-          <w:sz w:val="24"/>
-          <w:szCs w:val="24"/>
-        </w:rPr>
         <w:t>PHILADELPHIA COUNTY</w:t>
       </w:r>
     </w:p>
     <w:p>
       <w:pPr>
         <w:tabs>
-          <w:tab w:val="left" w:pos="5040"/>
-          <w:tab w:val="left" w:pos="5490"/>
+          <w:tab w:val="left" w:pos="4680"/>
+          <w:tab w:val="left" w:pos="5130"/>
         </w:tabs>
         <w:spacing w:after="0" w:line="240" w:lineRule="auto"/>
         <w:rPr>
@@ -1003,7 +984,7 @@
     <w:tbl>
       <w:tblPr>
         <w:tblStyle w:val="TableGrid"/>
-        <w:tblW w:w="9650" w:type="dxa"/>
+        <w:tblW w:w="9290" w:type="dxa"/>
         <w:tblBorders>
           <w:top w:val="none" w:sz="0" w:space="0" w:color="auto"/>
           <w:left w:val="none" w:sz="0" w:space="0" w:color="auto"/>
@@ -1019,19 +1000,21 @@
         <w:tblLook w:val="04A0" w:firstRow="1" w:lastRow="0" w:firstColumn="1" w:lastColumn="0" w:noHBand="0" w:noVBand="1"/>
       </w:tblPr>
       <w:tblGrid>
-        <w:gridCol w:w="5065"/>
+        <w:gridCol w:w="4705"/>
         <w:gridCol w:w="423"/>
         <w:gridCol w:w="4162"/>
       </w:tblGrid>
       <w:tr>
         <w:tc>
           <w:tcPr>
-            <w:tcW w:w="5065" w:type="dxa"/>
+            <w:tcW w:w="4705" w:type="dxa"/>
           </w:tcPr>
           <w:p>
             <w:pPr>
               <w:tabs>
                 <w:tab w:val="left" w:pos="-1440"/>
+                <w:tab w:val="left" w:pos="4680"/>
+                <w:tab w:val="left" w:pos="5130"/>
               </w:tabs>
               <w:spacing w:after="0" w:line="240" w:lineRule="auto"/>
               <w:rPr>
@@ -1050,8 +1033,8 @@
             <w:pPr>
               <w:tabs>
                 <w:tab w:val="left" w:pos="-1440"/>
-                <w:tab w:val="left" w:pos="5040"/>
-                <w:tab w:val="left" w:pos="5490"/>
+                <w:tab w:val="left" w:pos="4680"/>
+                <w:tab w:val="left" w:pos="5130"/>
               </w:tabs>
               <w:spacing w:after="0" w:line="240" w:lineRule="auto"/>
               <w:ind w:left="-25"/>
@@ -1079,8 +1062,8 @@
             <w:pPr>
               <w:tabs>
                 <w:tab w:val="left" w:pos="-1440"/>
-                <w:tab w:val="left" w:pos="5040"/>
-                <w:tab w:val="left" w:pos="5490"/>
+                <w:tab w:val="left" w:pos="4680"/>
+                <w:tab w:val="left" w:pos="5130"/>
               </w:tabs>
               <w:spacing w:after="0" w:line="240" w:lineRule="auto"/>
               <w:rPr>
@@ -1105,8 +1088,8 @@
       <w:pPr>
         <w:tabs>
           <w:tab w:val="left" w:pos="-1440"/>
-          <w:tab w:val="left" w:pos="5040"/>
-          <w:tab w:val="left" w:pos="5490"/>
+          <w:tab w:val="left" w:pos="4680"/>
+          <w:tab w:val="left" w:pos="5130"/>
         </w:tabs>
         <w:spacing w:after="0" w:line="240" w:lineRule="auto"/>
         <w:rPr>
@@ -1139,30 +1122,14 @@
           <w:szCs w:val="24"/>
         </w:rPr>
         <w:tab/>
-        <w:t xml:space="preserve">OTN# </w:t>
-      </w:r>
-      <w:r>
-        <w:rPr>
-          <w:rFonts w:ascii="Times New Roman" w:hAnsi="Times New Roman"/>
-          <w:sz w:val="24"/>
-          <w:szCs w:val="24"/>
-        </w:rPr>
-        <w:t>${</w:t>
-      </w:r>
-      <w:r>
-        <w:rPr>
-          <w:rFonts w:ascii="Times New Roman" w:hAnsi="Times New Roman"/>
-          <w:sz w:val="24"/>
-          <w:szCs w:val="24"/>
-        </w:rPr>
-        <w:t>OTN}</w:t>
+        <w:t>OTN# ${OTN}</w:t>
       </w:r>
     </w:p>
     <w:p>
       <w:pPr>
         <w:tabs>
-          <w:tab w:val="left" w:pos="5040"/>
-          <w:tab w:val="left" w:pos="5490"/>
+          <w:tab w:val="left" w:pos="4680"/>
+          <w:tab w:val="left" w:pos="5130"/>
         </w:tabs>
         <w:spacing w:after="0" w:line="240" w:lineRule="auto"/>
         <w:rPr>
@@ -1195,31 +1162,15 @@
           <w:szCs w:val="24"/>
         </w:rPr>
         <w:tab/>
-        <w:t xml:space="preserve">DC# </w:t>
-      </w:r>
-      <w:r>
-        <w:rPr>
-          <w:rFonts w:ascii="Times New Roman" w:hAnsi="Times New Roman"/>
-          <w:sz w:val="24"/>
-          <w:szCs w:val="24"/>
-        </w:rPr>
-        <w:t>${</w:t>
-      </w:r>
-      <w:r>
-        <w:rPr>
-          <w:rFonts w:ascii="Times New Roman" w:hAnsi="Times New Roman"/>
-          <w:sz w:val="24"/>
-          <w:szCs w:val="24"/>
-        </w:rPr>
-        <w:t>DC}</w:t>
+        <w:t>DC# ${DC}</w:t>
       </w:r>
     </w:p>
     <w:p>
       <w:pPr>
         <w:tabs>
           <w:tab w:val="left" w:pos="-1440"/>
-          <w:tab w:val="left" w:pos="5040"/>
-          <w:tab w:val="left" w:pos="5490"/>
+          <w:tab w:val="left" w:pos="4680"/>
+          <w:tab w:val="left" w:pos="5130"/>
         </w:tabs>
         <w:spacing w:after="0" w:line="240" w:lineRule="auto"/>
         <w:rPr>
@@ -1236,25 +1187,23 @@
         </w:rPr>
         <w:t>PP#</w:t>
       </w:r>
-      <w:proofErr w:type="gramStart"/>
-      <w:r>
-        <w:rPr>
-          <w:rFonts w:ascii="Times New Roman" w:hAnsi="Times New Roman"/>
-          <w:sz w:val="24"/>
-          <w:szCs w:val="24"/>
-        </w:rPr>
+      <w:r>
+        <w:rPr>
+          <w:rFonts w:ascii="Times New Roman" w:hAnsi="Times New Roman"/>
+          <w:sz w:val="24"/>
+          <w:szCs w:val="24"/>
+        </w:rPr>
+        <w:t>: ${PPID}</w:t>
+      </w:r>
+      <w:r>
+        <w:rPr>
+          <w:rFonts w:ascii="Times New Roman" w:hAnsi="Times New Roman"/>
+          <w:sz w:val="24"/>
+          <w:szCs w:val="24"/>
+        </w:rPr>
+        <w:tab/>
         <w:t>:</w:t>
       </w:r>
-      <w:r>
-        <w:rPr>
-          <w:rFonts w:ascii="Times New Roman" w:hAnsi="Times New Roman"/>
-          <w:sz w:val="24"/>
-          <w:szCs w:val="24"/>
-        </w:rPr>
-        <w:tab/>
-        <w:t>:</w:t>
-      </w:r>
-      <w:proofErr w:type="gramEnd"/>
       <w:r>
         <w:rPr>
           <w:rFonts w:ascii="Times New Roman" w:hAnsi="Times New Roman"/>
@@ -1268,8 +1217,8 @@
       <w:pPr>
         <w:tabs>
           <w:tab w:val="left" w:pos="-1440"/>
-          <w:tab w:val="left" w:pos="5040"/>
-          <w:tab w:val="left" w:pos="5490"/>
+          <w:tab w:val="left" w:pos="4680"/>
+          <w:tab w:val="left" w:pos="5130"/>
         </w:tabs>
         <w:spacing w:after="0" w:line="240" w:lineRule="auto"/>
         <w:rPr>
@@ -1292,15 +1241,7 @@
           <w:sz w:val="24"/>
           <w:szCs w:val="24"/>
         </w:rPr>
-        <w:t>${SID</w:t>
-      </w:r>
-      <w:r>
-        <w:rPr>
-          <w:rFonts w:ascii="Times New Roman" w:hAnsi="Times New Roman"/>
-          <w:sz w:val="24"/>
-          <w:szCs w:val="24"/>
-        </w:rPr>
-        <w:t>}</w:t>
+        <w:t>${SID}</w:t>
       </w:r>
       <w:r>
         <w:rPr>
@@ -1315,8 +1256,8 @@
     <w:p>
       <w:pPr>
         <w:tabs>
-          <w:tab w:val="left" w:pos="5040"/>
-          <w:tab w:val="left" w:pos="5490"/>
+          <w:tab w:val="left" w:pos="4680"/>
+          <w:tab w:val="left" w:pos="5130"/>
         </w:tabs>
         <w:spacing w:after="0" w:line="240" w:lineRule="auto"/>
         <w:jc w:val="both"/>
@@ -1955,7 +1896,7 @@
                 <w:sz w:val="24"/>
                 <w:szCs w:val="24"/>
               </w:rPr>
-              <w:t>Date Disposed</w:t>
+              <w:t>Discharge Date</w:t>
             </w:r>
           </w:p>
         </w:tc>
@@ -3446,7 +3387,7 @@
     <w:p>
       <w:pPr>
         <w:tabs>
-          <w:tab w:val="left" w:pos="5490"/>
+          <w:tab w:val="left" w:pos="5130"/>
         </w:tabs>
         <w:spacing w:after="0" w:line="240" w:lineRule="auto"/>
         <w:rPr>
@@ -3499,8 +3440,8 @@
       <w:pPr>
         <w:tabs>
           <w:tab w:val="left" w:pos="-1440"/>
-          <w:tab w:val="left" w:pos="5040"/>
-          <w:tab w:val="left" w:pos="5490"/>
+          <w:tab w:val="left" w:pos="4680"/>
+          <w:tab w:val="left" w:pos="5130"/>
         </w:tabs>
         <w:spacing w:after="0" w:line="240" w:lineRule="auto"/>
         <w:rPr>
@@ -3531,8 +3472,8 @@
     <w:p>
       <w:pPr>
         <w:tabs>
-          <w:tab w:val="left" w:pos="5040"/>
-          <w:tab w:val="left" w:pos="5490"/>
+          <w:tab w:val="left" w:pos="4680"/>
+          <w:tab w:val="left" w:pos="5130"/>
         </w:tabs>
         <w:spacing w:after="0" w:line="240" w:lineRule="auto"/>
         <w:rPr>
@@ -3571,8 +3512,8 @@
     <w:p>
       <w:pPr>
         <w:tabs>
-          <w:tab w:val="left" w:pos="5040"/>
-          <w:tab w:val="left" w:pos="5490"/>
+          <w:tab w:val="left" w:pos="4680"/>
+          <w:tab w:val="left" w:pos="5130"/>
         </w:tabs>
         <w:spacing w:after="0" w:line="240" w:lineRule="auto"/>
         <w:rPr>
@@ -3619,7 +3560,7 @@
     <w:tbl>
       <w:tblPr>
         <w:tblStyle w:val="TableGrid"/>
-        <w:tblW w:w="9650" w:type="dxa"/>
+        <w:tblW w:w="9290" w:type="dxa"/>
         <w:tblBorders>
           <w:top w:val="none" w:sz="0" w:space="0" w:color="auto"/>
           <w:left w:val="none" w:sz="0" w:space="0" w:color="auto"/>
@@ -3635,19 +3576,21 @@
         <w:tblLook w:val="04A0" w:firstRow="1" w:lastRow="0" w:firstColumn="1" w:lastColumn="0" w:noHBand="0" w:noVBand="1"/>
       </w:tblPr>
       <w:tblGrid>
-        <w:gridCol w:w="5065"/>
+        <w:gridCol w:w="4705"/>
         <w:gridCol w:w="423"/>
         <w:gridCol w:w="4162"/>
       </w:tblGrid>
       <w:tr>
         <w:tc>
           <w:tcPr>
-            <w:tcW w:w="5065" w:type="dxa"/>
+            <w:tcW w:w="4705" w:type="dxa"/>
           </w:tcPr>
           <w:p>
             <w:pPr>
               <w:tabs>
                 <w:tab w:val="left" w:pos="-1440"/>
+                <w:tab w:val="left" w:pos="4680"/>
+                <w:tab w:val="left" w:pos="5130"/>
               </w:tabs>
               <w:spacing w:after="0" w:line="240" w:lineRule="auto"/>
               <w:rPr>
@@ -3666,8 +3609,8 @@
             <w:pPr>
               <w:tabs>
                 <w:tab w:val="left" w:pos="-1440"/>
-                <w:tab w:val="left" w:pos="5040"/>
-                <w:tab w:val="left" w:pos="5490"/>
+                <w:tab w:val="left" w:pos="4680"/>
+                <w:tab w:val="left" w:pos="5130"/>
               </w:tabs>
               <w:spacing w:after="0" w:line="240" w:lineRule="auto"/>
               <w:ind w:left="-25"/>
@@ -3695,8 +3638,8 @@
             <w:pPr>
               <w:tabs>
                 <w:tab w:val="left" w:pos="-1440"/>
-                <w:tab w:val="left" w:pos="5040"/>
-                <w:tab w:val="left" w:pos="5490"/>
+                <w:tab w:val="left" w:pos="4680"/>
+                <w:tab w:val="left" w:pos="5130"/>
               </w:tabs>
               <w:spacing w:after="0" w:line="240" w:lineRule="auto"/>
               <w:rPr>
@@ -3721,8 +3664,8 @@
       <w:pPr>
         <w:tabs>
           <w:tab w:val="left" w:pos="-1440"/>
-          <w:tab w:val="left" w:pos="5040"/>
-          <w:tab w:val="left" w:pos="5490"/>
+          <w:tab w:val="left" w:pos="4680"/>
+          <w:tab w:val="left" w:pos="5130"/>
         </w:tabs>
         <w:spacing w:after="0" w:line="240" w:lineRule="auto"/>
         <w:rPr>
@@ -3761,8 +3704,8 @@
     <w:p>
       <w:pPr>
         <w:tabs>
-          <w:tab w:val="left" w:pos="5040"/>
-          <w:tab w:val="left" w:pos="5490"/>
+          <w:tab w:val="left" w:pos="4680"/>
+          <w:tab w:val="left" w:pos="5130"/>
         </w:tabs>
         <w:spacing w:after="0" w:line="240" w:lineRule="auto"/>
         <w:rPr>
@@ -3802,8 +3745,8 @@
       <w:pPr>
         <w:tabs>
           <w:tab w:val="left" w:pos="-1440"/>
-          <w:tab w:val="left" w:pos="5040"/>
-          <w:tab w:val="left" w:pos="5490"/>
+          <w:tab w:val="left" w:pos="4680"/>
+          <w:tab w:val="left" w:pos="5130"/>
         </w:tabs>
         <w:spacing w:after="0" w:line="240" w:lineRule="auto"/>
         <w:rPr>
@@ -3820,25 +3763,23 @@
         </w:rPr>
         <w:t>PP#</w:t>
       </w:r>
-      <w:proofErr w:type="gramStart"/>
-      <w:r>
-        <w:rPr>
-          <w:rFonts w:ascii="Times New Roman" w:hAnsi="Times New Roman"/>
-          <w:sz w:val="24"/>
-          <w:szCs w:val="24"/>
-        </w:rPr>
+      <w:r>
+        <w:rPr>
+          <w:rFonts w:ascii="Times New Roman" w:hAnsi="Times New Roman"/>
+          <w:sz w:val="24"/>
+          <w:szCs w:val="24"/>
+        </w:rPr>
+        <w:t>: ${PPID}</w:t>
+      </w:r>
+      <w:r>
+        <w:rPr>
+          <w:rFonts w:ascii="Times New Roman" w:hAnsi="Times New Roman"/>
+          <w:sz w:val="24"/>
+          <w:szCs w:val="24"/>
+        </w:rPr>
+        <w:tab/>
         <w:t>:</w:t>
       </w:r>
-      <w:r>
-        <w:rPr>
-          <w:rFonts w:ascii="Times New Roman" w:hAnsi="Times New Roman"/>
-          <w:sz w:val="24"/>
-          <w:szCs w:val="24"/>
-        </w:rPr>
-        <w:tab/>
-        <w:t>:</w:t>
-      </w:r>
-      <w:proofErr w:type="gramEnd"/>
       <w:r>
         <w:rPr>
           <w:rFonts w:ascii="Times New Roman" w:hAnsi="Times New Roman"/>
@@ -3852,8 +3793,8 @@
       <w:pPr>
         <w:tabs>
           <w:tab w:val="left" w:pos="-1440"/>
-          <w:tab w:val="left" w:pos="5040"/>
-          <w:tab w:val="left" w:pos="5490"/>
+          <w:tab w:val="left" w:pos="4680"/>
+          <w:tab w:val="left" w:pos="5130"/>
         </w:tabs>
         <w:spacing w:after="0" w:line="240" w:lineRule="auto"/>
         <w:rPr>
@@ -3876,15 +3817,7 @@
           <w:sz w:val="24"/>
           <w:szCs w:val="24"/>
         </w:rPr>
-        <w:t>${SID</w:t>
-      </w:r>
-      <w:r>
-        <w:rPr>
-          <w:rFonts w:ascii="Times New Roman" w:hAnsi="Times New Roman"/>
-          <w:sz w:val="24"/>
-          <w:szCs w:val="24"/>
-        </w:rPr>
-        <w:t>}</w:t>
+        <w:t>${SID}</w:t>
       </w:r>
       <w:r>
         <w:rPr>
@@ -3899,8 +3832,8 @@
     <w:p>
       <w:pPr>
         <w:tabs>
-          <w:tab w:val="left" w:pos="5040"/>
-          <w:tab w:val="left" w:pos="5490"/>
+          <w:tab w:val="left" w:pos="4680"/>
+          <w:tab w:val="left" w:pos="5130"/>
         </w:tabs>
         <w:spacing w:after="0" w:line="240" w:lineRule="auto"/>
         <w:jc w:val="both"/>
@@ -4623,7 +4556,7 @@
                 <w:sz w:val="24"/>
                 <w:szCs w:val="24"/>
               </w:rPr>
-              <w:t>Date Disposed</w:t>
+              <w:t>Discharge Date</w:t>
             </w:r>
           </w:p>
         </w:tc>
@@ -5553,8 +5486,6 @@
           <w:szCs w:val="24"/>
         </w:rPr>
       </w:pPr>
-      <w:bookmarkStart w:id="0" w:name="_GoBack"/>
-      <w:bookmarkEnd w:id="0"/>
     </w:p>
     <w:p>
       <w:pPr>
@@ -6962,7 +6893,7 @@
 </file>
 
 <file path=customXml/itemProps1.xml><?xml version="1.0" encoding="utf-8"?>
-<ds:datastoreItem xmlns:ds="http://schemas.openxmlformats.org/officeDocument/2006/customXml" ds:itemID="{82274648-E750-4C8E-AAB2-8FA8FE58A2E4}">
+<ds:datastoreItem xmlns:ds="http://schemas.openxmlformats.org/officeDocument/2006/customXml" ds:itemID="{BAA16AF1-0B0E-4D8B-B69A-73F14E75F608}">
   <ds:schemaRefs>
     <ds:schemaRef ds:uri="http://schemas.openxmlformats.org/officeDocument/2006/bibliography"/>
   </ds:schemaRefs>

</xml_diff>

<commit_message>
more movement on the header spacing
</commit_message>
<xml_diff>
--- a/templates/JuvenileExpungementTemplate.docx
+++ b/templates/JuvenileExpungementTemplate.docx
@@ -5,7 +5,7 @@
     <w:p>
       <w:pPr>
         <w:tabs>
-          <w:tab w:val="left" w:pos="5130"/>
+          <w:tab w:val="left" w:pos="5040"/>
         </w:tabs>
         <w:spacing w:after="0" w:line="240" w:lineRule="auto"/>
         <w:rPr>
@@ -14,8 +14,6 @@
           <w:szCs w:val="24"/>
         </w:rPr>
       </w:pPr>
-      <w:bookmarkStart w:id="0" w:name="_GoBack"/>
-      <w:bookmarkEnd w:id="0"/>
       <w:r>
         <w:rPr>
           <w:rFonts w:ascii="Times New Roman" w:hAnsi="Times New Roman"/>
@@ -60,7 +58,7 @@
         <w:tabs>
           <w:tab w:val="left" w:pos="-1440"/>
           <w:tab w:val="left" w:pos="4680"/>
-          <w:tab w:val="left" w:pos="5130"/>
+          <w:tab w:val="left" w:pos="5040"/>
         </w:tabs>
         <w:spacing w:after="0" w:line="240" w:lineRule="auto"/>
         <w:rPr>
@@ -92,7 +90,7 @@
       <w:pPr>
         <w:tabs>
           <w:tab w:val="left" w:pos="4680"/>
-          <w:tab w:val="left" w:pos="5130"/>
+          <w:tab w:val="left" w:pos="5040"/>
         </w:tabs>
         <w:spacing w:after="0" w:line="240" w:lineRule="auto"/>
         <w:rPr>
@@ -132,7 +130,7 @@
       <w:pPr>
         <w:tabs>
           <w:tab w:val="left" w:pos="4680"/>
-          <w:tab w:val="left" w:pos="5130"/>
+          <w:tab w:val="left" w:pos="5040"/>
         </w:tabs>
         <w:spacing w:after="0" w:line="240" w:lineRule="auto"/>
         <w:rPr>
@@ -179,7 +177,7 @@
     <w:tbl>
       <w:tblPr>
         <w:tblStyle w:val="TableGrid"/>
-        <w:tblW w:w="9290" w:type="dxa"/>
+        <w:tblW w:w="9227" w:type="dxa"/>
         <w:tblBorders>
           <w:top w:val="none" w:sz="0" w:space="0" w:color="auto"/>
           <w:left w:val="none" w:sz="0" w:space="0" w:color="auto"/>
@@ -196,7 +194,7 @@
       </w:tblPr>
       <w:tblGrid>
         <w:gridCol w:w="4705"/>
-        <w:gridCol w:w="423"/>
+        <w:gridCol w:w="360"/>
         <w:gridCol w:w="4162"/>
       </w:tblGrid>
       <w:tr>
@@ -209,7 +207,7 @@
               <w:tabs>
                 <w:tab w:val="left" w:pos="-1440"/>
                 <w:tab w:val="left" w:pos="4680"/>
-                <w:tab w:val="left" w:pos="5130"/>
+                <w:tab w:val="left" w:pos="5040"/>
               </w:tabs>
               <w:spacing w:after="0" w:line="240" w:lineRule="auto"/>
               <w:rPr>
@@ -222,14 +220,14 @@
         </w:tc>
         <w:tc>
           <w:tcPr>
-            <w:tcW w:w="423" w:type="dxa"/>
+            <w:tcW w:w="360" w:type="dxa"/>
           </w:tcPr>
           <w:p>
             <w:pPr>
               <w:tabs>
                 <w:tab w:val="left" w:pos="-1440"/>
                 <w:tab w:val="left" w:pos="4680"/>
-                <w:tab w:val="left" w:pos="5130"/>
+                <w:tab w:val="left" w:pos="5040"/>
               </w:tabs>
               <w:spacing w:after="0" w:line="240" w:lineRule="auto"/>
               <w:ind w:left="-25"/>
@@ -258,7 +256,7 @@
               <w:tabs>
                 <w:tab w:val="left" w:pos="-1440"/>
                 <w:tab w:val="left" w:pos="4680"/>
-                <w:tab w:val="left" w:pos="5130"/>
+                <w:tab w:val="left" w:pos="5040"/>
               </w:tabs>
               <w:spacing w:after="0" w:line="240" w:lineRule="auto"/>
               <w:rPr>
@@ -284,7 +282,7 @@
         <w:tabs>
           <w:tab w:val="left" w:pos="-1440"/>
           <w:tab w:val="left" w:pos="4680"/>
-          <w:tab w:val="left" w:pos="5130"/>
+          <w:tab w:val="left" w:pos="5040"/>
         </w:tabs>
         <w:spacing w:after="0" w:line="240" w:lineRule="auto"/>
         <w:rPr>
@@ -324,7 +322,7 @@
       <w:pPr>
         <w:tabs>
           <w:tab w:val="left" w:pos="4680"/>
-          <w:tab w:val="left" w:pos="5130"/>
+          <w:tab w:val="left" w:pos="5040"/>
         </w:tabs>
         <w:spacing w:after="0" w:line="240" w:lineRule="auto"/>
         <w:rPr>
@@ -811,7 +809,7 @@
     <w:p>
       <w:pPr>
         <w:tabs>
-          <w:tab w:val="left" w:pos="5130"/>
+          <w:tab w:val="left" w:pos="5040"/>
         </w:tabs>
         <w:spacing w:after="0" w:line="240" w:lineRule="auto"/>
         <w:rPr>
@@ -842,6 +840,7 @@
     <w:p>
       <w:pPr>
         <w:tabs>
+          <w:tab w:val="left" w:pos="5040"/>
           <w:tab w:val="left" w:pos="5490"/>
         </w:tabs>
         <w:spacing w:after="0" w:line="240" w:lineRule="auto"/>
@@ -865,7 +864,7 @@
         <w:tabs>
           <w:tab w:val="left" w:pos="-1440"/>
           <w:tab w:val="left" w:pos="4680"/>
-          <w:tab w:val="left" w:pos="5130"/>
+          <w:tab w:val="left" w:pos="5040"/>
         </w:tabs>
         <w:spacing w:after="0" w:line="240" w:lineRule="auto"/>
         <w:rPr>
@@ -897,7 +896,7 @@
       <w:pPr>
         <w:tabs>
           <w:tab w:val="left" w:pos="4680"/>
-          <w:tab w:val="left" w:pos="5130"/>
+          <w:tab w:val="left" w:pos="5040"/>
         </w:tabs>
         <w:spacing w:after="0" w:line="240" w:lineRule="auto"/>
         <w:rPr>
@@ -937,7 +936,7 @@
       <w:pPr>
         <w:tabs>
           <w:tab w:val="left" w:pos="4680"/>
-          <w:tab w:val="left" w:pos="5130"/>
+          <w:tab w:val="left" w:pos="5040"/>
         </w:tabs>
         <w:spacing w:after="0" w:line="240" w:lineRule="auto"/>
         <w:rPr>
@@ -984,7 +983,7 @@
     <w:tbl>
       <w:tblPr>
         <w:tblStyle w:val="TableGrid"/>
-        <w:tblW w:w="9290" w:type="dxa"/>
+        <w:tblW w:w="9227" w:type="dxa"/>
         <w:tblBorders>
           <w:top w:val="none" w:sz="0" w:space="0" w:color="auto"/>
           <w:left w:val="none" w:sz="0" w:space="0" w:color="auto"/>
@@ -1001,7 +1000,7 @@
       </w:tblPr>
       <w:tblGrid>
         <w:gridCol w:w="4705"/>
-        <w:gridCol w:w="423"/>
+        <w:gridCol w:w="360"/>
         <w:gridCol w:w="4162"/>
       </w:tblGrid>
       <w:tr>
@@ -1014,7 +1013,7 @@
               <w:tabs>
                 <w:tab w:val="left" w:pos="-1440"/>
                 <w:tab w:val="left" w:pos="4680"/>
-                <w:tab w:val="left" w:pos="5130"/>
+                <w:tab w:val="left" w:pos="5040"/>
               </w:tabs>
               <w:spacing w:after="0" w:line="240" w:lineRule="auto"/>
               <w:rPr>
@@ -1027,14 +1026,14 @@
         </w:tc>
         <w:tc>
           <w:tcPr>
-            <w:tcW w:w="423" w:type="dxa"/>
+            <w:tcW w:w="360" w:type="dxa"/>
           </w:tcPr>
           <w:p>
             <w:pPr>
               <w:tabs>
                 <w:tab w:val="left" w:pos="-1440"/>
                 <w:tab w:val="left" w:pos="4680"/>
-                <w:tab w:val="left" w:pos="5130"/>
+                <w:tab w:val="left" w:pos="5040"/>
               </w:tabs>
               <w:spacing w:after="0" w:line="240" w:lineRule="auto"/>
               <w:ind w:left="-25"/>
@@ -1063,7 +1062,7 @@
               <w:tabs>
                 <w:tab w:val="left" w:pos="-1440"/>
                 <w:tab w:val="left" w:pos="4680"/>
-                <w:tab w:val="left" w:pos="5130"/>
+                <w:tab w:val="left" w:pos="5040"/>
               </w:tabs>
               <w:spacing w:after="0" w:line="240" w:lineRule="auto"/>
               <w:rPr>
@@ -1089,7 +1088,7 @@
         <w:tabs>
           <w:tab w:val="left" w:pos="-1440"/>
           <w:tab w:val="left" w:pos="4680"/>
-          <w:tab w:val="left" w:pos="5130"/>
+          <w:tab w:val="left" w:pos="5040"/>
         </w:tabs>
         <w:spacing w:after="0" w:line="240" w:lineRule="auto"/>
         <w:rPr>
@@ -1129,7 +1128,7 @@
       <w:pPr>
         <w:tabs>
           <w:tab w:val="left" w:pos="4680"/>
-          <w:tab w:val="left" w:pos="5130"/>
+          <w:tab w:val="left" w:pos="5040"/>
         </w:tabs>
         <w:spacing w:after="0" w:line="240" w:lineRule="auto"/>
         <w:rPr>
@@ -1170,7 +1169,7 @@
         <w:tabs>
           <w:tab w:val="left" w:pos="-1440"/>
           <w:tab w:val="left" w:pos="4680"/>
-          <w:tab w:val="left" w:pos="5130"/>
+          <w:tab w:val="left" w:pos="5040"/>
         </w:tabs>
         <w:spacing w:after="0" w:line="240" w:lineRule="auto"/>
         <w:rPr>
@@ -1218,7 +1217,7 @@
         <w:tabs>
           <w:tab w:val="left" w:pos="-1440"/>
           <w:tab w:val="left" w:pos="4680"/>
-          <w:tab w:val="left" w:pos="5130"/>
+          <w:tab w:val="left" w:pos="5040"/>
         </w:tabs>
         <w:spacing w:after="0" w:line="240" w:lineRule="auto"/>
         <w:rPr>
@@ -1257,7 +1256,7 @@
       <w:pPr>
         <w:tabs>
           <w:tab w:val="left" w:pos="4680"/>
-          <w:tab w:val="left" w:pos="5130"/>
+          <w:tab w:val="left" w:pos="5040"/>
         </w:tabs>
         <w:spacing w:after="0" w:line="240" w:lineRule="auto"/>
         <w:jc w:val="both"/>
@@ -3387,7 +3386,7 @@
     <w:p>
       <w:pPr>
         <w:tabs>
-          <w:tab w:val="left" w:pos="5130"/>
+          <w:tab w:val="left" w:pos="4950"/>
         </w:tabs>
         <w:spacing w:after="0" w:line="240" w:lineRule="auto"/>
         <w:rPr>
@@ -3418,6 +3417,7 @@
     <w:p>
       <w:pPr>
         <w:tabs>
+          <w:tab w:val="left" w:pos="4950"/>
           <w:tab w:val="left" w:pos="5490"/>
         </w:tabs>
         <w:spacing w:after="0" w:line="240" w:lineRule="auto"/>
@@ -3441,7 +3441,7 @@
         <w:tabs>
           <w:tab w:val="left" w:pos="-1440"/>
           <w:tab w:val="left" w:pos="4680"/>
-          <w:tab w:val="left" w:pos="5130"/>
+          <w:tab w:val="left" w:pos="4950"/>
         </w:tabs>
         <w:spacing w:after="0" w:line="240" w:lineRule="auto"/>
         <w:rPr>
@@ -3473,7 +3473,7 @@
       <w:pPr>
         <w:tabs>
           <w:tab w:val="left" w:pos="4680"/>
-          <w:tab w:val="left" w:pos="5130"/>
+          <w:tab w:val="left" w:pos="4950"/>
         </w:tabs>
         <w:spacing w:after="0" w:line="240" w:lineRule="auto"/>
         <w:rPr>
@@ -3513,7 +3513,7 @@
       <w:pPr>
         <w:tabs>
           <w:tab w:val="left" w:pos="4680"/>
-          <w:tab w:val="left" w:pos="5130"/>
+          <w:tab w:val="left" w:pos="4950"/>
         </w:tabs>
         <w:spacing w:after="0" w:line="240" w:lineRule="auto"/>
         <w:rPr>
@@ -3560,7 +3560,7 @@
     <w:tbl>
       <w:tblPr>
         <w:tblStyle w:val="TableGrid"/>
-        <w:tblW w:w="9290" w:type="dxa"/>
+        <w:tblW w:w="9139" w:type="dxa"/>
         <w:tblBorders>
           <w:top w:val="none" w:sz="0" w:space="0" w:color="auto"/>
           <w:left w:val="none" w:sz="0" w:space="0" w:color="auto"/>
@@ -3577,7 +3577,7 @@
       </w:tblPr>
       <w:tblGrid>
         <w:gridCol w:w="4705"/>
-        <w:gridCol w:w="423"/>
+        <w:gridCol w:w="272"/>
         <w:gridCol w:w="4162"/>
       </w:tblGrid>
       <w:tr>
@@ -3590,7 +3590,7 @@
               <w:tabs>
                 <w:tab w:val="left" w:pos="-1440"/>
                 <w:tab w:val="left" w:pos="4680"/>
-                <w:tab w:val="left" w:pos="5130"/>
+                <w:tab w:val="left" w:pos="4950"/>
               </w:tabs>
               <w:spacing w:after="0" w:line="240" w:lineRule="auto"/>
               <w:rPr>
@@ -3603,14 +3603,14 @@
         </w:tc>
         <w:tc>
           <w:tcPr>
-            <w:tcW w:w="423" w:type="dxa"/>
+            <w:tcW w:w="272" w:type="dxa"/>
           </w:tcPr>
           <w:p>
             <w:pPr>
               <w:tabs>
                 <w:tab w:val="left" w:pos="-1440"/>
                 <w:tab w:val="left" w:pos="4680"/>
-                <w:tab w:val="left" w:pos="5130"/>
+                <w:tab w:val="left" w:pos="4950"/>
               </w:tabs>
               <w:spacing w:after="0" w:line="240" w:lineRule="auto"/>
               <w:ind w:left="-25"/>
@@ -3639,7 +3639,7 @@
               <w:tabs>
                 <w:tab w:val="left" w:pos="-1440"/>
                 <w:tab w:val="left" w:pos="4680"/>
-                <w:tab w:val="left" w:pos="5130"/>
+                <w:tab w:val="left" w:pos="4950"/>
               </w:tabs>
               <w:spacing w:after="0" w:line="240" w:lineRule="auto"/>
               <w:rPr>
@@ -3665,7 +3665,7 @@
         <w:tabs>
           <w:tab w:val="left" w:pos="-1440"/>
           <w:tab w:val="left" w:pos="4680"/>
-          <w:tab w:val="left" w:pos="5130"/>
+          <w:tab w:val="left" w:pos="4950"/>
         </w:tabs>
         <w:spacing w:after="0" w:line="240" w:lineRule="auto"/>
         <w:rPr>
@@ -3705,7 +3705,7 @@
       <w:pPr>
         <w:tabs>
           <w:tab w:val="left" w:pos="4680"/>
-          <w:tab w:val="left" w:pos="5130"/>
+          <w:tab w:val="left" w:pos="4950"/>
         </w:tabs>
         <w:spacing w:after="0" w:line="240" w:lineRule="auto"/>
         <w:rPr>
@@ -3746,7 +3746,7 @@
         <w:tabs>
           <w:tab w:val="left" w:pos="-1440"/>
           <w:tab w:val="left" w:pos="4680"/>
-          <w:tab w:val="left" w:pos="5130"/>
+          <w:tab w:val="left" w:pos="4950"/>
         </w:tabs>
         <w:spacing w:after="0" w:line="240" w:lineRule="auto"/>
         <w:rPr>
@@ -3794,7 +3794,7 @@
         <w:tabs>
           <w:tab w:val="left" w:pos="-1440"/>
           <w:tab w:val="left" w:pos="4680"/>
-          <w:tab w:val="left" w:pos="5130"/>
+          <w:tab w:val="left" w:pos="4950"/>
         </w:tabs>
         <w:spacing w:after="0" w:line="240" w:lineRule="auto"/>
         <w:rPr>
@@ -3828,12 +3828,14 @@
         <w:tab/>
         <w:t>:</w:t>
       </w:r>
+      <w:bookmarkStart w:id="0" w:name="_GoBack"/>
+      <w:bookmarkEnd w:id="0"/>
     </w:p>
     <w:p>
       <w:pPr>
         <w:tabs>
           <w:tab w:val="left" w:pos="4680"/>
-          <w:tab w:val="left" w:pos="5130"/>
+          <w:tab w:val="left" w:pos="4950"/>
         </w:tabs>
         <w:spacing w:after="0" w:line="240" w:lineRule="auto"/>
         <w:jc w:val="both"/>
@@ -6893,7 +6895,7 @@
 </file>
 
 <file path=customXml/itemProps1.xml><?xml version="1.0" encoding="utf-8"?>
-<ds:datastoreItem xmlns:ds="http://schemas.openxmlformats.org/officeDocument/2006/customXml" ds:itemID="{BAA16AF1-0B0E-4D8B-B69A-73F14E75F608}">
+<ds:datastoreItem xmlns:ds="http://schemas.openxmlformats.org/officeDocument/2006/customXml" ds:itemID="{7180DBCE-5976-4EE9-9116-164873BC988E}">
   <ds:schemaRefs>
     <ds:schemaRef ds:uri="http://schemas.openxmlformats.org/officeDocument/2006/bibliography"/>
   </ds:schemaRefs>

</xml_diff>

<commit_message>
Changed the order language per JamG's request.
</commit_message>
<xml_diff>
--- a/templates/JuvenileExpungementTemplate.docx
+++ b/templates/JuvenileExpungementTemplate.docx
@@ -1,6 +1,6 @@
 
 <file path=word/document.xml><?xml version="1.0" encoding="utf-8"?>
-<w:document xmlns:wpc="http://schemas.microsoft.com/office/word/2010/wordprocessingCanvas" xmlns:mc="http://schemas.openxmlformats.org/markup-compatibility/2006" xmlns:o="urn:schemas-microsoft-com:office:office" xmlns:r="http://schemas.openxmlformats.org/officeDocument/2006/relationships" xmlns:m="http://schemas.openxmlformats.org/officeDocument/2006/math" xmlns:v="urn:schemas-microsoft-com:vml" xmlns:wp14="http://schemas.microsoft.com/office/word/2010/wordprocessingDrawing" xmlns:wp="http://schemas.openxmlformats.org/drawingml/2006/wordprocessingDrawing" xmlns:w10="urn:schemas-microsoft-com:office:word" xmlns:w="http://schemas.openxmlformats.org/wordprocessingml/2006/main" xmlns:w14="http://schemas.microsoft.com/office/word/2010/wordml" xmlns:w15="http://schemas.microsoft.com/office/word/2012/wordml" xmlns:wpg="http://schemas.microsoft.com/office/word/2010/wordprocessingGroup" xmlns:wpi="http://schemas.microsoft.com/office/word/2010/wordprocessingInk" xmlns:wne="http://schemas.microsoft.com/office/word/2006/wordml" xmlns:wps="http://schemas.microsoft.com/office/word/2010/wordprocessingShape" mc:Ignorable="w14 w15 wp14">
+<w:document xmlns:wpc="http://schemas.microsoft.com/office/word/2010/wordprocessingCanvas" xmlns:cx="http://schemas.microsoft.com/office/drawing/2014/chartex" xmlns:cx1="http://schemas.microsoft.com/office/drawing/2015/9/8/chartex" xmlns:mc="http://schemas.openxmlformats.org/markup-compatibility/2006" xmlns:o="urn:schemas-microsoft-com:office:office" xmlns:r="http://schemas.openxmlformats.org/officeDocument/2006/relationships" xmlns:m="http://schemas.openxmlformats.org/officeDocument/2006/math" xmlns:v="urn:schemas-microsoft-com:vml" xmlns:wp14="http://schemas.microsoft.com/office/word/2010/wordprocessingDrawing" xmlns:wp="http://schemas.openxmlformats.org/drawingml/2006/wordprocessingDrawing" xmlns:w10="urn:schemas-microsoft-com:office:word" xmlns:w="http://schemas.openxmlformats.org/wordprocessingml/2006/main" xmlns:w14="http://schemas.microsoft.com/office/word/2010/wordml" xmlns:w15="http://schemas.microsoft.com/office/word/2012/wordml" xmlns:w16se="http://schemas.microsoft.com/office/word/2015/wordml/symex" xmlns:wpg="http://schemas.microsoft.com/office/word/2010/wordprocessingGroup" xmlns:wpi="http://schemas.microsoft.com/office/word/2010/wordprocessingInk" xmlns:wne="http://schemas.microsoft.com/office/word/2006/wordml" xmlns:wps="http://schemas.microsoft.com/office/word/2010/wordprocessingShape" mc:Ignorable="w14 w15 w16se wp14">
   <w:body>
     <w:p>
       <w:pPr>
@@ -586,24 +586,73 @@
           <w:sz w:val="24"/>
           <w:szCs w:val="24"/>
         </w:rPr>
-        <w:t xml:space="preserve"> this                    day of                             20__, it is HEREBY ORDERED and DECREED that this Expungement Motion will be listed for an Expungement Hearing within 30 days of the date of the filing of this Motion.  </w:t>
-      </w:r>
-    </w:p>
-    <w:p>
-      <w:pPr>
+        <w:t xml:space="preserve"> this                    day of                             20__, </w:t>
+      </w:r>
+      <w:r>
+        <w:rPr>
+          <w:rFonts w:ascii="Times New Roman" w:hAnsi="Times New Roman"/>
+          <w:sz w:val="24"/>
+          <w:szCs w:val="24"/>
+        </w:rPr>
+        <w:t xml:space="preserve">upon consideration of the motion for Expungement filed by counsel for the above which is hereby incorporated by reference, it is </w:t>
+      </w:r>
+      <w:r>
+        <w:rPr>
+          <w:rFonts w:ascii="Times New Roman" w:hAnsi="Times New Roman"/>
+          <w:b/>
+          <w:sz w:val="24"/>
+          <w:szCs w:val="24"/>
+        </w:rPr>
+        <w:t>HEREBY ORDERED</w:t>
+      </w:r>
+      <w:r>
+        <w:rPr>
+          <w:rFonts w:ascii="Times New Roman" w:hAnsi="Times New Roman"/>
+          <w:sz w:val="24"/>
+          <w:szCs w:val="24"/>
+        </w:rPr>
+        <w:t xml:space="preserve"> that </w:t>
+      </w:r>
+      <w:r>
+        <w:rPr>
+          <w:rFonts w:ascii="Times New Roman" w:hAnsi="Times New Roman"/>
+          <w:sz w:val="24"/>
+          <w:szCs w:val="24"/>
+        </w:rPr>
+        <w:t xml:space="preserve">all records pertaining to the arrest, delinquency petition and otherwise regarding the above are </w:t>
+      </w:r>
+      <w:r>
+        <w:rPr>
+          <w:rFonts w:ascii="Times New Roman" w:hAnsi="Times New Roman"/>
+          <w:b/>
+          <w:sz w:val="24"/>
+          <w:szCs w:val="24"/>
+        </w:rPr>
+        <w:t>EXPUNGED</w:t>
+      </w:r>
+      <w:r>
+        <w:rPr>
+          <w:rFonts w:ascii="Times New Roman" w:hAnsi="Times New Roman"/>
+          <w:sz w:val="24"/>
+          <w:szCs w:val="24"/>
+        </w:rPr>
+        <w:t>, in accordance with the law.  See the attached petition.  This order for expungement shall include, but not be limited to all records kept by electronic means and all computer data.  It shall also include all official and unofficial arrest files and all other documents pertaining to the above-captioned matter.  Each person and/or agency referenced below shall request the return of such records which it has made available to local, state, and federal agencies, and shall destroy such records immediately upon receipt.  Official records of such requests shall be maintained until such time as the complete record has been retrieved and destroyed.</w:t>
+      </w:r>
+      <w:r>
+        <w:rPr>
+          <w:rFonts w:ascii="Times New Roman" w:hAnsi="Times New Roman"/>
+          <w:sz w:val="24"/>
+          <w:szCs w:val="24"/>
+        </w:rPr>
+        <w:t xml:space="preserve">  </w:t>
+      </w:r>
+    </w:p>
+    <w:p>
+      <w:pPr>
+        <w:spacing w:line="240" w:lineRule="auto"/>
         <w:ind w:left="4320" w:firstLine="720"/>
         <w:rPr>
           <w:rFonts w:ascii="Times New Roman" w:hAnsi="Times New Roman"/>
-          <w:sz w:val="24"/>
-          <w:szCs w:val="24"/>
-        </w:rPr>
-      </w:pPr>
-    </w:p>
-    <w:p>
-      <w:pPr>
-        <w:ind w:left="4320" w:firstLine="720"/>
-        <w:rPr>
-          <w:rFonts w:ascii="Times New Roman" w:hAnsi="Times New Roman"/>
           <w:b/>
           <w:sz w:val="24"/>
           <w:szCs w:val="24"/>
@@ -621,25 +670,27 @@
     </w:p>
     <w:p>
       <w:pPr>
-        <w:rPr>
-          <w:rFonts w:ascii="Times New Roman" w:hAnsi="Times New Roman"/>
-          <w:b/>
-          <w:sz w:val="24"/>
-          <w:szCs w:val="24"/>
-        </w:rPr>
-      </w:pPr>
-      <w:r>
-        <w:rPr>
-          <w:rFonts w:ascii="Times New Roman" w:hAnsi="Times New Roman"/>
-          <w:b/>
-          <w:sz w:val="24"/>
-          <w:szCs w:val="24"/>
-        </w:rPr>
-        <w:tab/>
-      </w:r>
-    </w:p>
-    <w:p>
-      <w:pPr>
+        <w:spacing w:line="240" w:lineRule="auto"/>
+        <w:rPr>
+          <w:rFonts w:ascii="Times New Roman" w:hAnsi="Times New Roman"/>
+          <w:b/>
+          <w:sz w:val="24"/>
+          <w:szCs w:val="24"/>
+        </w:rPr>
+      </w:pPr>
+      <w:r>
+        <w:rPr>
+          <w:rFonts w:ascii="Times New Roman" w:hAnsi="Times New Roman"/>
+          <w:b/>
+          <w:sz w:val="24"/>
+          <w:szCs w:val="24"/>
+        </w:rPr>
+        <w:tab/>
+      </w:r>
+    </w:p>
+    <w:p>
+      <w:pPr>
+        <w:spacing w:line="240" w:lineRule="auto"/>
         <w:rPr>
           <w:rFonts w:ascii="Times New Roman" w:hAnsi="Times New Roman"/>
           <w:b/>
@@ -714,6 +765,7 @@
     </w:p>
     <w:p>
       <w:pPr>
+        <w:spacing w:line="240" w:lineRule="auto"/>
         <w:rPr>
           <w:rFonts w:ascii="Times New Roman" w:hAnsi="Times New Roman"/>
           <w:b/>
@@ -827,6 +879,8 @@
         <w:lastRenderedPageBreak/>
         <w:t>${ATTORNEY_HEADER}</w:t>
       </w:r>
+      <w:bookmarkStart w:id="0" w:name="_GoBack"/>
+      <w:bookmarkEnd w:id="0"/>
       <w:r>
         <w:rPr>
           <w:rFonts w:ascii="Times New Roman" w:hAnsi="Times New Roman"/>
@@ -3828,8 +3882,6 @@
         <w:tab/>
         <w:t>:</w:t>
       </w:r>
-      <w:bookmarkStart w:id="0" w:name="_GoBack"/>
-      <w:bookmarkEnd w:id="0"/>
     </w:p>
     <w:p>
       <w:pPr>
@@ -5323,34 +5375,15 @@
           <w:szCs w:val="24"/>
           <w:u w:val="single"/>
         </w:rPr>
-        <w:t>ATTORNEY_ELEC_SIG</w:t>
-      </w:r>
-      <w:proofErr w:type="gramStart"/>
-      <w:r>
-        <w:rPr>
-          <w:rFonts w:ascii="Times New Roman" w:hAnsi="Times New Roman"/>
-          <w:sz w:val="24"/>
-          <w:szCs w:val="24"/>
-          <w:u w:val="single"/>
-        </w:rPr>
-        <w:t>}</w:t>
-      </w:r>
-      <w:r>
-        <w:rPr>
-          <w:rFonts w:ascii="Times New Roman" w:hAnsi="Times New Roman"/>
-          <w:sz w:val="24"/>
-          <w:szCs w:val="24"/>
-        </w:rPr>
-        <w:t>_</w:t>
-      </w:r>
-      <w:proofErr w:type="gramEnd"/>
-      <w:r>
-        <w:rPr>
-          <w:rFonts w:ascii="Times New Roman" w:hAnsi="Times New Roman"/>
-          <w:sz w:val="24"/>
-          <w:szCs w:val="24"/>
-        </w:rPr>
-        <w:t>_</w:t>
+        <w:t>ATTORNEY_ELEC_SIG}</w:t>
+      </w:r>
+      <w:r>
+        <w:rPr>
+          <w:rFonts w:ascii="Times New Roman" w:hAnsi="Times New Roman"/>
+          <w:sz w:val="24"/>
+          <w:szCs w:val="24"/>
+        </w:rPr>
+        <w:t>__</w:t>
       </w:r>
     </w:p>
     <w:p>
@@ -5628,34 +5661,15 @@
           <w:szCs w:val="24"/>
           <w:u w:val="single"/>
         </w:rPr>
-        <w:t>/s/${ATTORNEY_ELEC_SIG</w:t>
-      </w:r>
-      <w:proofErr w:type="gramStart"/>
-      <w:r>
-        <w:rPr>
-          <w:rFonts w:ascii="Times New Roman" w:hAnsi="Times New Roman"/>
-          <w:sz w:val="24"/>
-          <w:szCs w:val="24"/>
-          <w:u w:val="single"/>
-        </w:rPr>
-        <w:t>}</w:t>
-      </w:r>
-      <w:r>
-        <w:rPr>
-          <w:rFonts w:ascii="Times New Roman" w:hAnsi="Times New Roman"/>
-          <w:sz w:val="24"/>
-          <w:szCs w:val="24"/>
-        </w:rPr>
-        <w:t>_</w:t>
-      </w:r>
-      <w:proofErr w:type="gramEnd"/>
-      <w:r>
-        <w:rPr>
-          <w:rFonts w:ascii="Times New Roman" w:hAnsi="Times New Roman"/>
-          <w:sz w:val="24"/>
-          <w:szCs w:val="24"/>
-        </w:rPr>
-        <w:t>_</w:t>
+        <w:t>/s/${ATTORNEY_ELEC_SIG}</w:t>
+      </w:r>
+      <w:r>
+        <w:rPr>
+          <w:rFonts w:ascii="Times New Roman" w:hAnsi="Times New Roman"/>
+          <w:sz w:val="24"/>
+          <w:szCs w:val="24"/>
+        </w:rPr>
+        <w:t>__</w:t>
       </w:r>
     </w:p>
     <w:p>
@@ -5741,7 +5755,7 @@
 </file>
 
 <file path=word/endnotes.xml><?xml version="1.0" encoding="utf-8"?>
-<w:endnotes xmlns:wpc="http://schemas.microsoft.com/office/word/2010/wordprocessingCanvas" xmlns:mc="http://schemas.openxmlformats.org/markup-compatibility/2006" xmlns:o="urn:schemas-microsoft-com:office:office" xmlns:r="http://schemas.openxmlformats.org/officeDocument/2006/relationships" xmlns:m="http://schemas.openxmlformats.org/officeDocument/2006/math" xmlns:v="urn:schemas-microsoft-com:vml" xmlns:wp14="http://schemas.microsoft.com/office/word/2010/wordprocessingDrawing" xmlns:wp="http://schemas.openxmlformats.org/drawingml/2006/wordprocessingDrawing" xmlns:w10="urn:schemas-microsoft-com:office:word" xmlns:w="http://schemas.openxmlformats.org/wordprocessingml/2006/main" xmlns:w14="http://schemas.microsoft.com/office/word/2010/wordml" xmlns:w15="http://schemas.microsoft.com/office/word/2012/wordml" xmlns:wpg="http://schemas.microsoft.com/office/word/2010/wordprocessingGroup" xmlns:wpi="http://schemas.microsoft.com/office/word/2010/wordprocessingInk" xmlns:wne="http://schemas.microsoft.com/office/word/2006/wordml" xmlns:wps="http://schemas.microsoft.com/office/word/2010/wordprocessingShape" mc:Ignorable="w14 w15 wp14">
+<w:endnotes xmlns:wpc="http://schemas.microsoft.com/office/word/2010/wordprocessingCanvas" xmlns:cx="http://schemas.microsoft.com/office/drawing/2014/chartex" xmlns:cx1="http://schemas.microsoft.com/office/drawing/2015/9/8/chartex" xmlns:mc="http://schemas.openxmlformats.org/markup-compatibility/2006" xmlns:o="urn:schemas-microsoft-com:office:office" xmlns:r="http://schemas.openxmlformats.org/officeDocument/2006/relationships" xmlns:m="http://schemas.openxmlformats.org/officeDocument/2006/math" xmlns:v="urn:schemas-microsoft-com:vml" xmlns:wp14="http://schemas.microsoft.com/office/word/2010/wordprocessingDrawing" xmlns:wp="http://schemas.openxmlformats.org/drawingml/2006/wordprocessingDrawing" xmlns:w10="urn:schemas-microsoft-com:office:word" xmlns:w="http://schemas.openxmlformats.org/wordprocessingml/2006/main" xmlns:w14="http://schemas.microsoft.com/office/word/2010/wordml" xmlns:w15="http://schemas.microsoft.com/office/word/2012/wordml" xmlns:w16se="http://schemas.microsoft.com/office/word/2015/wordml/symex" xmlns:wpg="http://schemas.microsoft.com/office/word/2010/wordprocessingGroup" xmlns:wpi="http://schemas.microsoft.com/office/word/2010/wordprocessingInk" xmlns:wne="http://schemas.microsoft.com/office/word/2006/wordml" xmlns:wps="http://schemas.microsoft.com/office/word/2010/wordprocessingShape" mc:Ignorable="w14 w15 w16se wp14">
   <w:endnote w:type="separator" w:id="-1">
     <w:p>
       <w:pPr>
@@ -5766,7 +5780,7 @@
 </file>
 
 <file path=word/footer1.xml><?xml version="1.0" encoding="utf-8"?>
-<w:ftr xmlns:wpc="http://schemas.microsoft.com/office/word/2010/wordprocessingCanvas" xmlns:mc="http://schemas.openxmlformats.org/markup-compatibility/2006" xmlns:o="urn:schemas-microsoft-com:office:office" xmlns:r="http://schemas.openxmlformats.org/officeDocument/2006/relationships" xmlns:m="http://schemas.openxmlformats.org/officeDocument/2006/math" xmlns:v="urn:schemas-microsoft-com:vml" xmlns:wp14="http://schemas.microsoft.com/office/word/2010/wordprocessingDrawing" xmlns:wp="http://schemas.openxmlformats.org/drawingml/2006/wordprocessingDrawing" xmlns:w10="urn:schemas-microsoft-com:office:word" xmlns:w="http://schemas.openxmlformats.org/wordprocessingml/2006/main" xmlns:w14="http://schemas.microsoft.com/office/word/2010/wordml" xmlns:w15="http://schemas.microsoft.com/office/word/2012/wordml" xmlns:wpg="http://schemas.microsoft.com/office/word/2010/wordprocessingGroup" xmlns:wpi="http://schemas.microsoft.com/office/word/2010/wordprocessingInk" xmlns:wne="http://schemas.microsoft.com/office/word/2006/wordml" xmlns:wps="http://schemas.microsoft.com/office/word/2010/wordprocessingShape" mc:Ignorable="w14 w15 wp14">
+<w:ftr xmlns:wpc="http://schemas.microsoft.com/office/word/2010/wordprocessingCanvas" xmlns:cx="http://schemas.microsoft.com/office/drawing/2014/chartex" xmlns:cx1="http://schemas.microsoft.com/office/drawing/2015/9/8/chartex" xmlns:mc="http://schemas.openxmlformats.org/markup-compatibility/2006" xmlns:o="urn:schemas-microsoft-com:office:office" xmlns:r="http://schemas.openxmlformats.org/officeDocument/2006/relationships" xmlns:m="http://schemas.openxmlformats.org/officeDocument/2006/math" xmlns:v="urn:schemas-microsoft-com:vml" xmlns:wp14="http://schemas.microsoft.com/office/word/2010/wordprocessingDrawing" xmlns:wp="http://schemas.openxmlformats.org/drawingml/2006/wordprocessingDrawing" xmlns:w10="urn:schemas-microsoft-com:office:word" xmlns:w="http://schemas.openxmlformats.org/wordprocessingml/2006/main" xmlns:w14="http://schemas.microsoft.com/office/word/2010/wordml" xmlns:w15="http://schemas.microsoft.com/office/word/2012/wordml" xmlns:w16se="http://schemas.microsoft.com/office/word/2015/wordml/symex" xmlns:wpg="http://schemas.microsoft.com/office/word/2010/wordprocessingGroup" xmlns:wpi="http://schemas.microsoft.com/office/word/2010/wordprocessingInk" xmlns:wne="http://schemas.microsoft.com/office/word/2006/wordml" xmlns:wps="http://schemas.microsoft.com/office/word/2010/wordprocessingShape" mc:Ignorable="w14 w15 w16se wp14">
   <w:p>
     <w:pPr>
       <w:pStyle w:val="Footer"/>
@@ -5782,7 +5796,7 @@
 </file>
 
 <file path=word/footnotes.xml><?xml version="1.0" encoding="utf-8"?>
-<w:footnotes xmlns:wpc="http://schemas.microsoft.com/office/word/2010/wordprocessingCanvas" xmlns:mc="http://schemas.openxmlformats.org/markup-compatibility/2006" xmlns:o="urn:schemas-microsoft-com:office:office" xmlns:r="http://schemas.openxmlformats.org/officeDocument/2006/relationships" xmlns:m="http://schemas.openxmlformats.org/officeDocument/2006/math" xmlns:v="urn:schemas-microsoft-com:vml" xmlns:wp14="http://schemas.microsoft.com/office/word/2010/wordprocessingDrawing" xmlns:wp="http://schemas.openxmlformats.org/drawingml/2006/wordprocessingDrawing" xmlns:w10="urn:schemas-microsoft-com:office:word" xmlns:w="http://schemas.openxmlformats.org/wordprocessingml/2006/main" xmlns:w14="http://schemas.microsoft.com/office/word/2010/wordml" xmlns:w15="http://schemas.microsoft.com/office/word/2012/wordml" xmlns:wpg="http://schemas.microsoft.com/office/word/2010/wordprocessingGroup" xmlns:wpi="http://schemas.microsoft.com/office/word/2010/wordprocessingInk" xmlns:wne="http://schemas.microsoft.com/office/word/2006/wordml" xmlns:wps="http://schemas.microsoft.com/office/word/2010/wordprocessingShape" mc:Ignorable="w14 w15 wp14">
+<w:footnotes xmlns:wpc="http://schemas.microsoft.com/office/word/2010/wordprocessingCanvas" xmlns:cx="http://schemas.microsoft.com/office/drawing/2014/chartex" xmlns:cx1="http://schemas.microsoft.com/office/drawing/2015/9/8/chartex" xmlns:mc="http://schemas.openxmlformats.org/markup-compatibility/2006" xmlns:o="urn:schemas-microsoft-com:office:office" xmlns:r="http://schemas.openxmlformats.org/officeDocument/2006/relationships" xmlns:m="http://schemas.openxmlformats.org/officeDocument/2006/math" xmlns:v="urn:schemas-microsoft-com:vml" xmlns:wp14="http://schemas.microsoft.com/office/word/2010/wordprocessingDrawing" xmlns:wp="http://schemas.openxmlformats.org/drawingml/2006/wordprocessingDrawing" xmlns:w10="urn:schemas-microsoft-com:office:word" xmlns:w="http://schemas.openxmlformats.org/wordprocessingml/2006/main" xmlns:w14="http://schemas.microsoft.com/office/word/2010/wordml" xmlns:w15="http://schemas.microsoft.com/office/word/2012/wordml" xmlns:w16se="http://schemas.microsoft.com/office/word/2015/wordml/symex" xmlns:wpg="http://schemas.microsoft.com/office/word/2010/wordprocessingGroup" xmlns:wpi="http://schemas.microsoft.com/office/word/2010/wordprocessingInk" xmlns:wne="http://schemas.microsoft.com/office/word/2006/wordml" xmlns:wps="http://schemas.microsoft.com/office/word/2010/wordprocessingShape" mc:Ignorable="w14 w15 w16se wp14">
   <w:footnote w:type="separator" w:id="-1">
     <w:p>
       <w:pPr>
@@ -5810,7 +5824,7 @@
 </file>
 
 <file path=word/numbering.xml><?xml version="1.0" encoding="utf-8"?>
-<w:numbering xmlns:wpc="http://schemas.microsoft.com/office/word/2010/wordprocessingCanvas" xmlns:mc="http://schemas.openxmlformats.org/markup-compatibility/2006" xmlns:o="urn:schemas-microsoft-com:office:office" xmlns:r="http://schemas.openxmlformats.org/officeDocument/2006/relationships" xmlns:m="http://schemas.openxmlformats.org/officeDocument/2006/math" xmlns:v="urn:schemas-microsoft-com:vml" xmlns:wp14="http://schemas.microsoft.com/office/word/2010/wordprocessingDrawing" xmlns:wp="http://schemas.openxmlformats.org/drawingml/2006/wordprocessingDrawing" xmlns:w10="urn:schemas-microsoft-com:office:word" xmlns:w="http://schemas.openxmlformats.org/wordprocessingml/2006/main" xmlns:w14="http://schemas.microsoft.com/office/word/2010/wordml" xmlns:w15="http://schemas.microsoft.com/office/word/2012/wordml" xmlns:wpg="http://schemas.microsoft.com/office/word/2010/wordprocessingGroup" xmlns:wpi="http://schemas.microsoft.com/office/word/2010/wordprocessingInk" xmlns:wne="http://schemas.microsoft.com/office/word/2006/wordml" xmlns:wps="http://schemas.microsoft.com/office/word/2010/wordprocessingShape" mc:Ignorable="w14 w15 wp14">
+<w:numbering xmlns:wpc="http://schemas.microsoft.com/office/word/2010/wordprocessingCanvas" xmlns:cx="http://schemas.microsoft.com/office/drawing/2014/chartex" xmlns:cx1="http://schemas.microsoft.com/office/drawing/2015/9/8/chartex" xmlns:mc="http://schemas.openxmlformats.org/markup-compatibility/2006" xmlns:o="urn:schemas-microsoft-com:office:office" xmlns:r="http://schemas.openxmlformats.org/officeDocument/2006/relationships" xmlns:m="http://schemas.openxmlformats.org/officeDocument/2006/math" xmlns:v="urn:schemas-microsoft-com:vml" xmlns:wp14="http://schemas.microsoft.com/office/word/2010/wordprocessingDrawing" xmlns:wp="http://schemas.openxmlformats.org/drawingml/2006/wordprocessingDrawing" xmlns:w10="urn:schemas-microsoft-com:office:word" xmlns:w="http://schemas.openxmlformats.org/wordprocessingml/2006/main" xmlns:w14="http://schemas.microsoft.com/office/word/2010/wordml" xmlns:w15="http://schemas.microsoft.com/office/word/2012/wordml" xmlns:w16se="http://schemas.microsoft.com/office/word/2015/wordml/symex" xmlns:wpg="http://schemas.microsoft.com/office/word/2010/wordprocessingGroup" xmlns:wpi="http://schemas.microsoft.com/office/word/2010/wordprocessingInk" xmlns:wne="http://schemas.microsoft.com/office/word/2006/wordml" xmlns:wps="http://schemas.microsoft.com/office/word/2010/wordprocessingShape" mc:Ignorable="w14 w15 w16se wp14">
   <w:abstractNum w:abstractNumId="0" w15:restartNumberingAfterBreak="0">
     <w:nsid w:val="1D336053"/>
     <w:multiLevelType w:val="singleLevel"/>
@@ -6108,7 +6122,7 @@
 </file>
 
 <file path=word/styles.xml><?xml version="1.0" encoding="utf-8"?>
-<w:styles xmlns:mc="http://schemas.openxmlformats.org/markup-compatibility/2006" xmlns:r="http://schemas.openxmlformats.org/officeDocument/2006/relationships" xmlns:w="http://schemas.openxmlformats.org/wordprocessingml/2006/main" xmlns:w14="http://schemas.microsoft.com/office/word/2010/wordml" xmlns:w15="http://schemas.microsoft.com/office/word/2012/wordml" mc:Ignorable="w14 w15">
+<w:styles xmlns:mc="http://schemas.openxmlformats.org/markup-compatibility/2006" xmlns:r="http://schemas.openxmlformats.org/officeDocument/2006/relationships" xmlns:w="http://schemas.openxmlformats.org/wordprocessingml/2006/main" xmlns:w14="http://schemas.microsoft.com/office/word/2010/wordml" xmlns:w15="http://schemas.microsoft.com/office/word/2012/wordml" xmlns:w16se="http://schemas.microsoft.com/office/word/2015/wordml/symex" mc:Ignorable="w14 w15 w16se">
   <w:docDefaults>
     <w:rPrDefault>
       <w:rPr>
@@ -6895,7 +6909,7 @@
 </file>
 
 <file path=customXml/itemProps1.xml><?xml version="1.0" encoding="utf-8"?>
-<ds:datastoreItem xmlns:ds="http://schemas.openxmlformats.org/officeDocument/2006/customXml" ds:itemID="{7180DBCE-5976-4EE9-9116-164873BC988E}">
+<ds:datastoreItem xmlns:ds="http://schemas.openxmlformats.org/officeDocument/2006/customXml" ds:itemID="{D696083A-ECEF-40C8-9E8F-2D0E8F916A37}">
   <ds:schemaRefs>
     <ds:schemaRef ds:uri="http://schemas.openxmlformats.org/officeDocument/2006/bibliography"/>
   </ds:schemaRefs>

</xml_diff>

<commit_message>
Fixed order language for hearing/expungement.
</commit_message>
<xml_diff>
--- a/templates/JuvenileExpungementTemplate.docx
+++ b/templates/JuvenileExpungementTemplate.docx
@@ -1,6 +1,6 @@
 
 <file path=word/document.xml><?xml version="1.0" encoding="utf-8"?>
-<w:document xmlns:wpc="http://schemas.microsoft.com/office/word/2010/wordprocessingCanvas" xmlns:cx="http://schemas.microsoft.com/office/drawing/2014/chartex" xmlns:cx1="http://schemas.microsoft.com/office/drawing/2015/9/8/chartex" xmlns:mc="http://schemas.openxmlformats.org/markup-compatibility/2006" xmlns:o="urn:schemas-microsoft-com:office:office" xmlns:r="http://schemas.openxmlformats.org/officeDocument/2006/relationships" xmlns:m="http://schemas.openxmlformats.org/officeDocument/2006/math" xmlns:v="urn:schemas-microsoft-com:vml" xmlns:wp14="http://schemas.microsoft.com/office/word/2010/wordprocessingDrawing" xmlns:wp="http://schemas.openxmlformats.org/drawingml/2006/wordprocessingDrawing" xmlns:w10="urn:schemas-microsoft-com:office:word" xmlns:w="http://schemas.openxmlformats.org/wordprocessingml/2006/main" xmlns:w14="http://schemas.microsoft.com/office/word/2010/wordml" xmlns:w15="http://schemas.microsoft.com/office/word/2012/wordml" xmlns:w16se="http://schemas.microsoft.com/office/word/2015/wordml/symex" xmlns:wpg="http://schemas.microsoft.com/office/word/2010/wordprocessingGroup" xmlns:wpi="http://schemas.microsoft.com/office/word/2010/wordprocessingInk" xmlns:wne="http://schemas.microsoft.com/office/word/2006/wordml" xmlns:wps="http://schemas.microsoft.com/office/word/2010/wordprocessingShape" mc:Ignorable="w14 w15 w16se wp14">
+<w:document xmlns:wpc="http://schemas.microsoft.com/office/word/2010/wordprocessingCanvas" xmlns:mc="http://schemas.openxmlformats.org/markup-compatibility/2006" xmlns:o="urn:schemas-microsoft-com:office:office" xmlns:r="http://schemas.openxmlformats.org/officeDocument/2006/relationships" xmlns:m="http://schemas.openxmlformats.org/officeDocument/2006/math" xmlns:v="urn:schemas-microsoft-com:vml" xmlns:wp14="http://schemas.microsoft.com/office/word/2010/wordprocessingDrawing" xmlns:wp="http://schemas.openxmlformats.org/drawingml/2006/wordprocessingDrawing" xmlns:w10="urn:schemas-microsoft-com:office:word" xmlns:w="http://schemas.openxmlformats.org/wordprocessingml/2006/main" xmlns:w14="http://schemas.microsoft.com/office/word/2010/wordml" xmlns:w15="http://schemas.microsoft.com/office/word/2012/wordml" xmlns:wpg="http://schemas.microsoft.com/office/word/2010/wordprocessingGroup" xmlns:wpi="http://schemas.microsoft.com/office/word/2010/wordprocessingInk" xmlns:wne="http://schemas.microsoft.com/office/word/2006/wordml" xmlns:wps="http://schemas.microsoft.com/office/word/2010/wordprocessingShape" mc:Ignorable="w14 w15 wp14">
   <w:body>
     <w:p>
       <w:pPr>
@@ -556,7 +556,8 @@
     </w:p>
     <w:p>
       <w:pPr>
-        <w:spacing w:line="480" w:lineRule="auto"/>
+        <w:suppressAutoHyphens w:val="0"/>
+        <w:spacing w:after="0" w:line="480" w:lineRule="auto"/>
         <w:rPr>
           <w:rFonts w:ascii="Times New Roman" w:hAnsi="Times New Roman"/>
           <w:sz w:val="24"/>
@@ -594,58 +595,19 @@
           <w:sz w:val="24"/>
           <w:szCs w:val="24"/>
         </w:rPr>
-        <w:t xml:space="preserve">upon consideration of the motion for Expungement filed by counsel for the above which is hereby incorporated by reference, it is </w:t>
-      </w:r>
-      <w:r>
-        <w:rPr>
-          <w:rFonts w:ascii="Times New Roman" w:hAnsi="Times New Roman"/>
-          <w:b/>
-          <w:sz w:val="24"/>
-          <w:szCs w:val="24"/>
-        </w:rPr>
-        <w:t>HEREBY ORDERED</w:t>
-      </w:r>
-      <w:r>
-        <w:rPr>
-          <w:rFonts w:ascii="Times New Roman" w:hAnsi="Times New Roman"/>
-          <w:sz w:val="24"/>
-          <w:szCs w:val="24"/>
-        </w:rPr>
-        <w:t xml:space="preserve"> that </w:t>
-      </w:r>
-      <w:r>
-        <w:rPr>
-          <w:rFonts w:ascii="Times New Roman" w:hAnsi="Times New Roman"/>
-          <w:sz w:val="24"/>
-          <w:szCs w:val="24"/>
-        </w:rPr>
-        <w:t xml:space="preserve">all records pertaining to the arrest, delinquency petition and otherwise regarding the above are </w:t>
-      </w:r>
-      <w:r>
-        <w:rPr>
-          <w:rFonts w:ascii="Times New Roman" w:hAnsi="Times New Roman"/>
-          <w:b/>
-          <w:sz w:val="24"/>
-          <w:szCs w:val="24"/>
-        </w:rPr>
-        <w:t>EXPUNGED</w:t>
-      </w:r>
-      <w:r>
-        <w:rPr>
-          <w:rFonts w:ascii="Times New Roman" w:hAnsi="Times New Roman"/>
-          <w:sz w:val="24"/>
-          <w:szCs w:val="24"/>
-        </w:rPr>
-        <w:t>, in accordance with the law.  See the attached petition.  This order for expungement shall include, but not be limited to all records kept by electronic means and all computer data.  It shall also include all official and unofficial arrest files and all other documents pertaining to the above-captioned matter.  Each person and/or agency referenced below shall request the return of such records which it has made available to local, state, and federal agencies, and shall destroy such records immediately upon receipt.  Official records of such requests shall be maintained until such time as the complete record has been retrieved and destroyed.</w:t>
-      </w:r>
-      <w:r>
-        <w:rPr>
-          <w:rFonts w:ascii="Times New Roman" w:hAnsi="Times New Roman"/>
-          <w:sz w:val="24"/>
-          <w:szCs w:val="24"/>
-        </w:rPr>
-        <w:t xml:space="preserve">  </w:t>
-      </w:r>
+        <w:t>it is HEREBY ORDERED and DECREED that this Expungement Motion will be listed for an Expungement Hearing within 30 days of the date of the filing of this Motion.</w:t>
+      </w:r>
+    </w:p>
+    <w:p>
+      <w:pPr>
+        <w:suppressAutoHyphens w:val="0"/>
+        <w:spacing w:after="0" w:line="480" w:lineRule="auto"/>
+        <w:rPr>
+          <w:rFonts w:ascii="Times New Roman" w:hAnsi="Times New Roman"/>
+          <w:sz w:val="24"/>
+          <w:szCs w:val="24"/>
+        </w:rPr>
+      </w:pPr>
     </w:p>
     <w:p>
       <w:pPr>
@@ -765,10 +727,10 @@
     </w:p>
     <w:p>
       <w:pPr>
-        <w:spacing w:line="240" w:lineRule="auto"/>
-        <w:rPr>
-          <w:rFonts w:ascii="Times New Roman" w:hAnsi="Times New Roman"/>
-          <w:b/>
+        <w:suppressAutoHyphens w:val="0"/>
+        <w:spacing w:after="0" w:line="480" w:lineRule="auto"/>
+        <w:rPr>
+          <w:rFonts w:ascii="Times New Roman" w:hAnsi="Times New Roman"/>
           <w:sz w:val="24"/>
           <w:szCs w:val="24"/>
         </w:rPr>
@@ -837,26 +799,25 @@
         <w:tab/>
         <w:t xml:space="preserve">J.                                                                  </w:t>
       </w:r>
-    </w:p>
-    <w:p>
-      <w:pPr>
-        <w:spacing w:after="0" w:line="240" w:lineRule="auto"/>
-        <w:rPr>
-          <w:rFonts w:ascii="Times New Roman" w:hAnsi="Times New Roman"/>
-          <w:b/>
-          <w:sz w:val="24"/>
-          <w:szCs w:val="24"/>
-        </w:rPr>
-      </w:pPr>
-      <w:r>
-        <w:rPr>
-          <w:rFonts w:ascii="Times New Roman" w:hAnsi="Times New Roman"/>
-          <w:b/>
+      <w:r>
+        <w:rPr>
+          <w:rFonts w:ascii="Times New Roman" w:hAnsi="Times New Roman"/>
           <w:sz w:val="24"/>
           <w:szCs w:val="24"/>
         </w:rPr>
         <w:br w:type="page"/>
       </w:r>
+    </w:p>
+    <w:p>
+      <w:pPr>
+        <w:suppressAutoHyphens w:val="0"/>
+        <w:spacing w:after="0" w:line="240" w:lineRule="auto"/>
+        <w:rPr>
+          <w:rFonts w:ascii="Times New Roman" w:hAnsi="Times New Roman"/>
+          <w:sz w:val="24"/>
+          <w:szCs w:val="24"/>
+        </w:rPr>
+      </w:pPr>
     </w:p>
     <w:p>
       <w:pPr>
@@ -876,11 +837,8 @@
           <w:sz w:val="24"/>
           <w:szCs w:val="24"/>
         </w:rPr>
-        <w:lastRenderedPageBreak/>
         <w:t>${ATTORNEY_HEADER}</w:t>
       </w:r>
-      <w:bookmarkStart w:id="0" w:name="_GoBack"/>
-      <w:bookmarkEnd w:id="0"/>
       <w:r>
         <w:rPr>
           <w:rFonts w:ascii="Times New Roman" w:hAnsi="Times New Roman"/>
@@ -894,7 +852,6 @@
     <w:p>
       <w:pPr>
         <w:tabs>
-          <w:tab w:val="left" w:pos="5040"/>
           <w:tab w:val="left" w:pos="5490"/>
         </w:tabs>
         <w:spacing w:after="0" w:line="240" w:lineRule="auto"/>
@@ -1223,7 +1180,7 @@
         <w:tabs>
           <w:tab w:val="left" w:pos="-1440"/>
           <w:tab w:val="left" w:pos="4680"/>
-          <w:tab w:val="left" w:pos="5040"/>
+          <w:tab w:val="left" w:pos="5130"/>
         </w:tabs>
         <w:spacing w:after="0" w:line="240" w:lineRule="auto"/>
         <w:rPr>
@@ -1271,7 +1228,7 @@
         <w:tabs>
           <w:tab w:val="left" w:pos="-1440"/>
           <w:tab w:val="left" w:pos="4680"/>
-          <w:tab w:val="left" w:pos="5040"/>
+          <w:tab w:val="left" w:pos="5130"/>
         </w:tabs>
         <w:spacing w:after="0" w:line="240" w:lineRule="auto"/>
         <w:rPr>
@@ -1310,7 +1267,7 @@
       <w:pPr>
         <w:tabs>
           <w:tab w:val="left" w:pos="4680"/>
-          <w:tab w:val="left" w:pos="5040"/>
+          <w:tab w:val="left" w:pos="5130"/>
         </w:tabs>
         <w:spacing w:after="0" w:line="240" w:lineRule="auto"/>
         <w:jc w:val="both"/>
@@ -1370,97 +1327,154 @@
     <w:p>
       <w:pPr>
         <w:spacing w:after="0" w:line="240" w:lineRule="auto"/>
+        <w:rPr>
+          <w:rFonts w:ascii="Times New Roman" w:hAnsi="Times New Roman"/>
+          <w:b/>
+          <w:sz w:val="24"/>
+          <w:szCs w:val="24"/>
+        </w:rPr>
+      </w:pPr>
+    </w:p>
+    <w:p>
+      <w:pPr>
         <w:jc w:val="center"/>
         <w:rPr>
           <w:rFonts w:ascii="Times New Roman" w:hAnsi="Times New Roman"/>
-          <w:b/>
-          <w:sz w:val="24"/>
-          <w:szCs w:val="24"/>
-        </w:rPr>
-      </w:pPr>
-    </w:p>
-    <w:p>
-      <w:pPr>
-        <w:spacing w:after="0" w:line="240" w:lineRule="auto"/>
-        <w:jc w:val="center"/>
-        <w:rPr>
-          <w:rFonts w:ascii="Times New Roman" w:hAnsi="Times New Roman"/>
-          <w:b/>
-          <w:sz w:val="24"/>
-          <w:szCs w:val="24"/>
-        </w:rPr>
-      </w:pPr>
-      <w:r>
-        <w:rPr>
-          <w:rFonts w:ascii="Times New Roman" w:hAnsi="Times New Roman"/>
-          <w:b/>
-          <w:sz w:val="24"/>
-          <w:szCs w:val="24"/>
-        </w:rPr>
-        <w:t>ORDER</w:t>
-      </w:r>
-      <w:r>
-        <w:rPr>
-          <w:rFonts w:ascii="Times New Roman" w:hAnsi="Times New Roman"/>
-          <w:b/>
-          <w:sz w:val="24"/>
-          <w:szCs w:val="24"/>
-        </w:rPr>
-        <w:t xml:space="preserve"> TO EXPUNGE JUVENILE RECORD</w:t>
-      </w:r>
-    </w:p>
-    <w:p>
-      <w:pPr>
-        <w:tabs>
-          <w:tab w:val="center" w:pos="5040"/>
-          <w:tab w:val="left" w:pos="5400"/>
-          <w:tab w:val="left" w:pos="6120"/>
-          <w:tab w:val="left" w:pos="6840"/>
-          <w:tab w:val="left" w:pos="7560"/>
-          <w:tab w:val="left" w:pos="8280"/>
-          <w:tab w:val="left" w:pos="9000"/>
-          <w:tab w:val="left" w:pos="9720"/>
-        </w:tabs>
-        <w:spacing w:after="0" w:line="240" w:lineRule="auto"/>
-        <w:ind w:right="360"/>
-        <w:jc w:val="center"/>
-        <w:rPr>
-          <w:rFonts w:ascii="Times New Roman" w:hAnsi="Times New Roman"/>
-          <w:sz w:val="24"/>
-          <w:szCs w:val="24"/>
-        </w:rPr>
-      </w:pPr>
-    </w:p>
-    <w:p>
-      <w:pPr>
-        <w:spacing w:after="0" w:line="480" w:lineRule="auto"/>
-        <w:ind w:firstLine="720"/>
-        <w:jc w:val="both"/>
-        <w:rPr>
-          <w:rFonts w:ascii="Times New Roman" w:hAnsi="Times New Roman"/>
-          <w:sz w:val="24"/>
-          <w:szCs w:val="24"/>
-        </w:rPr>
-      </w:pPr>
-      <w:r>
-        <w:rPr>
-          <w:rFonts w:ascii="Times New Roman" w:hAnsi="Times New Roman"/>
-          <w:sz w:val="24"/>
-          <w:szCs w:val="24"/>
-        </w:rPr>
-        <w:t>And NOW, this                  day of                      , 20_____ upon consideration of the Motion for Expungements filed by the Defendant, for the above which is hereby incorporated by reference, it is ORDERED that the Petition is GRANTED and criminal charges in the above-captioned case specified below and the defendant’s arrest record regarding these charges shall be expunged.</w:t>
-      </w:r>
-    </w:p>
-    <w:p>
-      <w:pPr>
-        <w:spacing w:after="0" w:line="240" w:lineRule="auto"/>
-        <w:jc w:val="both"/>
-        <w:rPr>
-          <w:rFonts w:ascii="Times New Roman" w:hAnsi="Times New Roman"/>
-          <w:sz w:val="24"/>
-          <w:szCs w:val="24"/>
-        </w:rPr>
-      </w:pPr>
+          <w:sz w:val="24"/>
+          <w:szCs w:val="24"/>
+        </w:rPr>
+      </w:pPr>
+      <w:r>
+        <w:rPr>
+          <w:rFonts w:ascii="Times New Roman" w:hAnsi="Times New Roman"/>
+          <w:b/>
+          <w:sz w:val="24"/>
+          <w:szCs w:val="24"/>
+          <w:u w:val="single"/>
+        </w:rPr>
+        <w:t xml:space="preserve">ORDER </w:t>
+      </w:r>
+      <w:r>
+        <w:rPr>
+          <w:rFonts w:ascii="Times New Roman" w:hAnsi="Times New Roman"/>
+          <w:b/>
+          <w:sz w:val="24"/>
+          <w:szCs w:val="24"/>
+          <w:u w:val="single"/>
+        </w:rPr>
+        <w:t>TO EXPUNGE JUVENILE RECORD</w:t>
+      </w:r>
+    </w:p>
+    <w:p>
+      <w:pPr>
+        <w:spacing w:line="480" w:lineRule="auto"/>
+        <w:rPr>
+          <w:rFonts w:ascii="Times New Roman" w:hAnsi="Times New Roman"/>
+          <w:sz w:val="24"/>
+          <w:szCs w:val="24"/>
+        </w:rPr>
+      </w:pPr>
+      <w:r>
+        <w:rPr>
+          <w:rFonts w:ascii="Times New Roman" w:hAnsi="Times New Roman"/>
+          <w:sz w:val="24"/>
+          <w:szCs w:val="24"/>
+        </w:rPr>
+        <w:tab/>
+      </w:r>
+      <w:r>
+        <w:rPr>
+          <w:rFonts w:ascii="Times New Roman" w:hAnsi="Times New Roman"/>
+          <w:b/>
+          <w:sz w:val="24"/>
+          <w:szCs w:val="24"/>
+        </w:rPr>
+        <w:t>AND NOW,</w:t>
+      </w:r>
+      <w:r>
+        <w:rPr>
+          <w:rFonts w:ascii="Times New Roman" w:hAnsi="Times New Roman"/>
+          <w:sz w:val="24"/>
+          <w:szCs w:val="24"/>
+        </w:rPr>
+        <w:t xml:space="preserve"> this                    day of                             20__, </w:t>
+      </w:r>
+      <w:r>
+        <w:rPr>
+          <w:rFonts w:ascii="Times New Roman" w:hAnsi="Times New Roman"/>
+          <w:sz w:val="24"/>
+          <w:szCs w:val="24"/>
+        </w:rPr>
+        <w:t xml:space="preserve">upon consideration of the motion for Expungement filed by counsel for the above which is hereby incorporated by reference, it is </w:t>
+      </w:r>
+      <w:r>
+        <w:rPr>
+          <w:rFonts w:ascii="Times New Roman" w:hAnsi="Times New Roman"/>
+          <w:b/>
+          <w:sz w:val="24"/>
+          <w:szCs w:val="24"/>
+        </w:rPr>
+        <w:t>HEREBY ORDERED</w:t>
+      </w:r>
+      <w:r>
+        <w:rPr>
+          <w:rFonts w:ascii="Times New Roman" w:hAnsi="Times New Roman"/>
+          <w:sz w:val="24"/>
+          <w:szCs w:val="24"/>
+        </w:rPr>
+        <w:t xml:space="preserve"> that </w:t>
+      </w:r>
+      <w:r>
+        <w:rPr>
+          <w:rFonts w:ascii="Times New Roman" w:hAnsi="Times New Roman"/>
+          <w:sz w:val="24"/>
+          <w:szCs w:val="24"/>
+        </w:rPr>
+        <w:t xml:space="preserve">all records pertaining to the arrest, delinquency petition and otherwise regarding the above are </w:t>
+      </w:r>
+      <w:r>
+        <w:rPr>
+          <w:rFonts w:ascii="Times New Roman" w:hAnsi="Times New Roman"/>
+          <w:b/>
+          <w:sz w:val="24"/>
+          <w:szCs w:val="24"/>
+        </w:rPr>
+        <w:t>EXPUNGED</w:t>
+      </w:r>
+      <w:r>
+        <w:rPr>
+          <w:rFonts w:ascii="Times New Roman" w:hAnsi="Times New Roman"/>
+          <w:sz w:val="24"/>
+          <w:szCs w:val="24"/>
+        </w:rPr>
+        <w:t xml:space="preserve">, in accordance with the law.  See the attached petition.  This order for expungement shall include, but not be limited to all records kept by electronic means and all computer data.  It shall also include all official and unofficial </w:t>
+      </w:r>
+      <w:proofErr w:type="gramStart"/>
+      <w:r>
+        <w:rPr>
+          <w:rFonts w:ascii="Times New Roman" w:hAnsi="Times New Roman"/>
+          <w:sz w:val="24"/>
+          <w:szCs w:val="24"/>
+        </w:rPr>
+        <w:t>arrest</w:t>
+      </w:r>
+      <w:proofErr w:type="gramEnd"/>
+      <w:r>
+        <w:rPr>
+          <w:rFonts w:ascii="Times New Roman" w:hAnsi="Times New Roman"/>
+          <w:sz w:val="24"/>
+          <w:szCs w:val="24"/>
+        </w:rPr>
+        <w:t xml:space="preserve"> files and all other documents pertaining to the above-captioned matter.  Each person and/or agency referenced below shall request the return of such records which it has made available to local, state, and federal agencies, and shall destroy such records immediately upon receipt.  Official records of such requests shall be maintained until such time as the complete record has been retrieved and destroyed.</w:t>
+      </w:r>
+      <w:r>
+        <w:rPr>
+          <w:rFonts w:ascii="Times New Roman" w:hAnsi="Times New Roman"/>
+          <w:sz w:val="24"/>
+          <w:szCs w:val="24"/>
+        </w:rPr>
+        <w:t xml:space="preserve">  </w:t>
+      </w:r>
     </w:p>
     <w:p>
       <w:pPr>
@@ -1730,6 +1744,7 @@
                 <w:sz w:val="24"/>
                 <w:szCs w:val="24"/>
               </w:rPr>
+              <w:lastRenderedPageBreak/>
               <w:t>Code Section</w:t>
             </w:r>
           </w:p>
@@ -2422,7 +2437,6 @@
           <w:sz w:val="24"/>
           <w:szCs w:val="24"/>
         </w:rPr>
-        <w:lastRenderedPageBreak/>
         <w:t xml:space="preserve">IT IS FURTHER ORDERED </w:t>
       </w:r>
       <w:r>
@@ -2431,7 +2445,17 @@
           <w:sz w:val="24"/>
           <w:szCs w:val="24"/>
         </w:rPr>
-        <w:t>that the Clerk of Courts, Family Court Division, Juvenile Branch, shall serve a certified copy of this expungement Order, hereby incorporated as part of this Order, upon the following persons, and keepers of records pertaining to the above captioned proceeding:</w:t>
+        <w:t>that the Clerk of Courts, Family Court Division, Juvenile Branch, shall serve a certified copy of this expungement Order, hereby incorporated as part of this Order, upon the following persons, and keepers of records pertaining to the above captioned pro</w:t>
+      </w:r>
+      <w:bookmarkStart w:id="0" w:name="_GoBack"/>
+      <w:bookmarkEnd w:id="0"/>
+      <w:r>
+        <w:rPr>
+          <w:rFonts w:ascii="Times New Roman" w:hAnsi="Times New Roman"/>
+          <w:sz w:val="24"/>
+          <w:szCs w:val="24"/>
+        </w:rPr>
+        <w:t>ceeding:</w:t>
       </w:r>
     </w:p>
     <w:p>
@@ -2894,6 +2918,7 @@
           <w:sz w:val="24"/>
           <w:szCs w:val="24"/>
         </w:rPr>
+        <w:lastRenderedPageBreak/>
         <w:t>3 South Penn Square</w:t>
       </w:r>
       <w:r>
@@ -3069,16 +3094,7 @@
           <w:sz w:val="24"/>
           <w:szCs w:val="24"/>
         </w:rPr>
-        <w:t xml:space="preserve"> that the Clerk of Courts shall provide Counsel for Petitioner with an official, signed Expungement Order and copies of the official Expungement Order once they </w:t>
-      </w:r>
-      <w:r>
-        <w:rPr>
-          <w:rFonts w:ascii="Times New Roman" w:hAnsi="Times New Roman"/>
-          <w:sz w:val="24"/>
-          <w:szCs w:val="24"/>
-        </w:rPr>
-        <w:lastRenderedPageBreak/>
-        <w:t xml:space="preserve">have been sent to the above referenced parties in order to facilitate compliance with the expungement process.  </w:t>
+        <w:t xml:space="preserve"> that the Clerk of Courts shall provide Counsel for Petitioner with an official, signed Expungement Order and copies of the official Expungement Order once they have been sent to the above referenced parties in order to facilitate compliance with the expungement process.  </w:t>
       </w:r>
     </w:p>
     <w:p>
@@ -5375,15 +5391,34 @@
           <w:szCs w:val="24"/>
           <w:u w:val="single"/>
         </w:rPr>
-        <w:t>ATTORNEY_ELEC_SIG}</w:t>
-      </w:r>
-      <w:r>
-        <w:rPr>
-          <w:rFonts w:ascii="Times New Roman" w:hAnsi="Times New Roman"/>
-          <w:sz w:val="24"/>
-          <w:szCs w:val="24"/>
-        </w:rPr>
-        <w:t>__</w:t>
+        <w:t>ATTORNEY_ELEC_SIG</w:t>
+      </w:r>
+      <w:proofErr w:type="gramStart"/>
+      <w:r>
+        <w:rPr>
+          <w:rFonts w:ascii="Times New Roman" w:hAnsi="Times New Roman"/>
+          <w:sz w:val="24"/>
+          <w:szCs w:val="24"/>
+          <w:u w:val="single"/>
+        </w:rPr>
+        <w:t>}</w:t>
+      </w:r>
+      <w:r>
+        <w:rPr>
+          <w:rFonts w:ascii="Times New Roman" w:hAnsi="Times New Roman"/>
+          <w:sz w:val="24"/>
+          <w:szCs w:val="24"/>
+        </w:rPr>
+        <w:t>_</w:t>
+      </w:r>
+      <w:proofErr w:type="gramEnd"/>
+      <w:r>
+        <w:rPr>
+          <w:rFonts w:ascii="Times New Roman" w:hAnsi="Times New Roman"/>
+          <w:sz w:val="24"/>
+          <w:szCs w:val="24"/>
+        </w:rPr>
+        <w:t>_</w:t>
       </w:r>
     </w:p>
     <w:p>
@@ -5661,15 +5696,34 @@
           <w:szCs w:val="24"/>
           <w:u w:val="single"/>
         </w:rPr>
-        <w:t>/s/${ATTORNEY_ELEC_SIG}</w:t>
-      </w:r>
-      <w:r>
-        <w:rPr>
-          <w:rFonts w:ascii="Times New Roman" w:hAnsi="Times New Roman"/>
-          <w:sz w:val="24"/>
-          <w:szCs w:val="24"/>
-        </w:rPr>
-        <w:t>__</w:t>
+        <w:t>/s/${ATTORNEY_ELEC_SIG</w:t>
+      </w:r>
+      <w:proofErr w:type="gramStart"/>
+      <w:r>
+        <w:rPr>
+          <w:rFonts w:ascii="Times New Roman" w:hAnsi="Times New Roman"/>
+          <w:sz w:val="24"/>
+          <w:szCs w:val="24"/>
+          <w:u w:val="single"/>
+        </w:rPr>
+        <w:t>}</w:t>
+      </w:r>
+      <w:r>
+        <w:rPr>
+          <w:rFonts w:ascii="Times New Roman" w:hAnsi="Times New Roman"/>
+          <w:sz w:val="24"/>
+          <w:szCs w:val="24"/>
+        </w:rPr>
+        <w:t>_</w:t>
+      </w:r>
+      <w:proofErr w:type="gramEnd"/>
+      <w:r>
+        <w:rPr>
+          <w:rFonts w:ascii="Times New Roman" w:hAnsi="Times New Roman"/>
+          <w:sz w:val="24"/>
+          <w:szCs w:val="24"/>
+        </w:rPr>
+        <w:t>_</w:t>
       </w:r>
     </w:p>
     <w:p>
@@ -5755,7 +5809,7 @@
 </file>
 
 <file path=word/endnotes.xml><?xml version="1.0" encoding="utf-8"?>
-<w:endnotes xmlns:wpc="http://schemas.microsoft.com/office/word/2010/wordprocessingCanvas" xmlns:cx="http://schemas.microsoft.com/office/drawing/2014/chartex" xmlns:cx1="http://schemas.microsoft.com/office/drawing/2015/9/8/chartex" xmlns:mc="http://schemas.openxmlformats.org/markup-compatibility/2006" xmlns:o="urn:schemas-microsoft-com:office:office" xmlns:r="http://schemas.openxmlformats.org/officeDocument/2006/relationships" xmlns:m="http://schemas.openxmlformats.org/officeDocument/2006/math" xmlns:v="urn:schemas-microsoft-com:vml" xmlns:wp14="http://schemas.microsoft.com/office/word/2010/wordprocessingDrawing" xmlns:wp="http://schemas.openxmlformats.org/drawingml/2006/wordprocessingDrawing" xmlns:w10="urn:schemas-microsoft-com:office:word" xmlns:w="http://schemas.openxmlformats.org/wordprocessingml/2006/main" xmlns:w14="http://schemas.microsoft.com/office/word/2010/wordml" xmlns:w15="http://schemas.microsoft.com/office/word/2012/wordml" xmlns:w16se="http://schemas.microsoft.com/office/word/2015/wordml/symex" xmlns:wpg="http://schemas.microsoft.com/office/word/2010/wordprocessingGroup" xmlns:wpi="http://schemas.microsoft.com/office/word/2010/wordprocessingInk" xmlns:wne="http://schemas.microsoft.com/office/word/2006/wordml" xmlns:wps="http://schemas.microsoft.com/office/word/2010/wordprocessingShape" mc:Ignorable="w14 w15 w16se wp14">
+<w:endnotes xmlns:wpc="http://schemas.microsoft.com/office/word/2010/wordprocessingCanvas" xmlns:mc="http://schemas.openxmlformats.org/markup-compatibility/2006" xmlns:o="urn:schemas-microsoft-com:office:office" xmlns:r="http://schemas.openxmlformats.org/officeDocument/2006/relationships" xmlns:m="http://schemas.openxmlformats.org/officeDocument/2006/math" xmlns:v="urn:schemas-microsoft-com:vml" xmlns:wp14="http://schemas.microsoft.com/office/word/2010/wordprocessingDrawing" xmlns:wp="http://schemas.openxmlformats.org/drawingml/2006/wordprocessingDrawing" xmlns:w10="urn:schemas-microsoft-com:office:word" xmlns:w="http://schemas.openxmlformats.org/wordprocessingml/2006/main" xmlns:w14="http://schemas.microsoft.com/office/word/2010/wordml" xmlns:w15="http://schemas.microsoft.com/office/word/2012/wordml" xmlns:wpg="http://schemas.microsoft.com/office/word/2010/wordprocessingGroup" xmlns:wpi="http://schemas.microsoft.com/office/word/2010/wordprocessingInk" xmlns:wne="http://schemas.microsoft.com/office/word/2006/wordml" xmlns:wps="http://schemas.microsoft.com/office/word/2010/wordprocessingShape" mc:Ignorable="w14 w15 wp14">
   <w:endnote w:type="separator" w:id="-1">
     <w:p>
       <w:pPr>
@@ -5780,7 +5834,7 @@
 </file>
 
 <file path=word/footer1.xml><?xml version="1.0" encoding="utf-8"?>
-<w:ftr xmlns:wpc="http://schemas.microsoft.com/office/word/2010/wordprocessingCanvas" xmlns:cx="http://schemas.microsoft.com/office/drawing/2014/chartex" xmlns:cx1="http://schemas.microsoft.com/office/drawing/2015/9/8/chartex" xmlns:mc="http://schemas.openxmlformats.org/markup-compatibility/2006" xmlns:o="urn:schemas-microsoft-com:office:office" xmlns:r="http://schemas.openxmlformats.org/officeDocument/2006/relationships" xmlns:m="http://schemas.openxmlformats.org/officeDocument/2006/math" xmlns:v="urn:schemas-microsoft-com:vml" xmlns:wp14="http://schemas.microsoft.com/office/word/2010/wordprocessingDrawing" xmlns:wp="http://schemas.openxmlformats.org/drawingml/2006/wordprocessingDrawing" xmlns:w10="urn:schemas-microsoft-com:office:word" xmlns:w="http://schemas.openxmlformats.org/wordprocessingml/2006/main" xmlns:w14="http://schemas.microsoft.com/office/word/2010/wordml" xmlns:w15="http://schemas.microsoft.com/office/word/2012/wordml" xmlns:w16se="http://schemas.microsoft.com/office/word/2015/wordml/symex" xmlns:wpg="http://schemas.microsoft.com/office/word/2010/wordprocessingGroup" xmlns:wpi="http://schemas.microsoft.com/office/word/2010/wordprocessingInk" xmlns:wne="http://schemas.microsoft.com/office/word/2006/wordml" xmlns:wps="http://schemas.microsoft.com/office/word/2010/wordprocessingShape" mc:Ignorable="w14 w15 w16se wp14">
+<w:ftr xmlns:wpc="http://schemas.microsoft.com/office/word/2010/wordprocessingCanvas" xmlns:mc="http://schemas.openxmlformats.org/markup-compatibility/2006" xmlns:o="urn:schemas-microsoft-com:office:office" xmlns:r="http://schemas.openxmlformats.org/officeDocument/2006/relationships" xmlns:m="http://schemas.openxmlformats.org/officeDocument/2006/math" xmlns:v="urn:schemas-microsoft-com:vml" xmlns:wp14="http://schemas.microsoft.com/office/word/2010/wordprocessingDrawing" xmlns:wp="http://schemas.openxmlformats.org/drawingml/2006/wordprocessingDrawing" xmlns:w10="urn:schemas-microsoft-com:office:word" xmlns:w="http://schemas.openxmlformats.org/wordprocessingml/2006/main" xmlns:w14="http://schemas.microsoft.com/office/word/2010/wordml" xmlns:w15="http://schemas.microsoft.com/office/word/2012/wordml" xmlns:wpg="http://schemas.microsoft.com/office/word/2010/wordprocessingGroup" xmlns:wpi="http://schemas.microsoft.com/office/word/2010/wordprocessingInk" xmlns:wne="http://schemas.microsoft.com/office/word/2006/wordml" xmlns:wps="http://schemas.microsoft.com/office/word/2010/wordprocessingShape" mc:Ignorable="w14 w15 wp14">
   <w:p>
     <w:pPr>
       <w:pStyle w:val="Footer"/>
@@ -5796,7 +5850,7 @@
 </file>
 
 <file path=word/footnotes.xml><?xml version="1.0" encoding="utf-8"?>
-<w:footnotes xmlns:wpc="http://schemas.microsoft.com/office/word/2010/wordprocessingCanvas" xmlns:cx="http://schemas.microsoft.com/office/drawing/2014/chartex" xmlns:cx1="http://schemas.microsoft.com/office/drawing/2015/9/8/chartex" xmlns:mc="http://schemas.openxmlformats.org/markup-compatibility/2006" xmlns:o="urn:schemas-microsoft-com:office:office" xmlns:r="http://schemas.openxmlformats.org/officeDocument/2006/relationships" xmlns:m="http://schemas.openxmlformats.org/officeDocument/2006/math" xmlns:v="urn:schemas-microsoft-com:vml" xmlns:wp14="http://schemas.microsoft.com/office/word/2010/wordprocessingDrawing" xmlns:wp="http://schemas.openxmlformats.org/drawingml/2006/wordprocessingDrawing" xmlns:w10="urn:schemas-microsoft-com:office:word" xmlns:w="http://schemas.openxmlformats.org/wordprocessingml/2006/main" xmlns:w14="http://schemas.microsoft.com/office/word/2010/wordml" xmlns:w15="http://schemas.microsoft.com/office/word/2012/wordml" xmlns:w16se="http://schemas.microsoft.com/office/word/2015/wordml/symex" xmlns:wpg="http://schemas.microsoft.com/office/word/2010/wordprocessingGroup" xmlns:wpi="http://schemas.microsoft.com/office/word/2010/wordprocessingInk" xmlns:wne="http://schemas.microsoft.com/office/word/2006/wordml" xmlns:wps="http://schemas.microsoft.com/office/word/2010/wordprocessingShape" mc:Ignorable="w14 w15 w16se wp14">
+<w:footnotes xmlns:wpc="http://schemas.microsoft.com/office/word/2010/wordprocessingCanvas" xmlns:mc="http://schemas.openxmlformats.org/markup-compatibility/2006" xmlns:o="urn:schemas-microsoft-com:office:office" xmlns:r="http://schemas.openxmlformats.org/officeDocument/2006/relationships" xmlns:m="http://schemas.openxmlformats.org/officeDocument/2006/math" xmlns:v="urn:schemas-microsoft-com:vml" xmlns:wp14="http://schemas.microsoft.com/office/word/2010/wordprocessingDrawing" xmlns:wp="http://schemas.openxmlformats.org/drawingml/2006/wordprocessingDrawing" xmlns:w10="urn:schemas-microsoft-com:office:word" xmlns:w="http://schemas.openxmlformats.org/wordprocessingml/2006/main" xmlns:w14="http://schemas.microsoft.com/office/word/2010/wordml" xmlns:w15="http://schemas.microsoft.com/office/word/2012/wordml" xmlns:wpg="http://schemas.microsoft.com/office/word/2010/wordprocessingGroup" xmlns:wpi="http://schemas.microsoft.com/office/word/2010/wordprocessingInk" xmlns:wne="http://schemas.microsoft.com/office/word/2006/wordml" xmlns:wps="http://schemas.microsoft.com/office/word/2010/wordprocessingShape" mc:Ignorable="w14 w15 wp14">
   <w:footnote w:type="separator" w:id="-1">
     <w:p>
       <w:pPr>
@@ -5824,7 +5878,7 @@
 </file>
 
 <file path=word/numbering.xml><?xml version="1.0" encoding="utf-8"?>
-<w:numbering xmlns:wpc="http://schemas.microsoft.com/office/word/2010/wordprocessingCanvas" xmlns:cx="http://schemas.microsoft.com/office/drawing/2014/chartex" xmlns:cx1="http://schemas.microsoft.com/office/drawing/2015/9/8/chartex" xmlns:mc="http://schemas.openxmlformats.org/markup-compatibility/2006" xmlns:o="urn:schemas-microsoft-com:office:office" xmlns:r="http://schemas.openxmlformats.org/officeDocument/2006/relationships" xmlns:m="http://schemas.openxmlformats.org/officeDocument/2006/math" xmlns:v="urn:schemas-microsoft-com:vml" xmlns:wp14="http://schemas.microsoft.com/office/word/2010/wordprocessingDrawing" xmlns:wp="http://schemas.openxmlformats.org/drawingml/2006/wordprocessingDrawing" xmlns:w10="urn:schemas-microsoft-com:office:word" xmlns:w="http://schemas.openxmlformats.org/wordprocessingml/2006/main" xmlns:w14="http://schemas.microsoft.com/office/word/2010/wordml" xmlns:w15="http://schemas.microsoft.com/office/word/2012/wordml" xmlns:w16se="http://schemas.microsoft.com/office/word/2015/wordml/symex" xmlns:wpg="http://schemas.microsoft.com/office/word/2010/wordprocessingGroup" xmlns:wpi="http://schemas.microsoft.com/office/word/2010/wordprocessingInk" xmlns:wne="http://schemas.microsoft.com/office/word/2006/wordml" xmlns:wps="http://schemas.microsoft.com/office/word/2010/wordprocessingShape" mc:Ignorable="w14 w15 w16se wp14">
+<w:numbering xmlns:wpc="http://schemas.microsoft.com/office/word/2010/wordprocessingCanvas" xmlns:mc="http://schemas.openxmlformats.org/markup-compatibility/2006" xmlns:o="urn:schemas-microsoft-com:office:office" xmlns:r="http://schemas.openxmlformats.org/officeDocument/2006/relationships" xmlns:m="http://schemas.openxmlformats.org/officeDocument/2006/math" xmlns:v="urn:schemas-microsoft-com:vml" xmlns:wp14="http://schemas.microsoft.com/office/word/2010/wordprocessingDrawing" xmlns:wp="http://schemas.openxmlformats.org/drawingml/2006/wordprocessingDrawing" xmlns:w10="urn:schemas-microsoft-com:office:word" xmlns:w="http://schemas.openxmlformats.org/wordprocessingml/2006/main" xmlns:w14="http://schemas.microsoft.com/office/word/2010/wordml" xmlns:w15="http://schemas.microsoft.com/office/word/2012/wordml" xmlns:wpg="http://schemas.microsoft.com/office/word/2010/wordprocessingGroup" xmlns:wpi="http://schemas.microsoft.com/office/word/2010/wordprocessingInk" xmlns:wne="http://schemas.microsoft.com/office/word/2006/wordml" xmlns:wps="http://schemas.microsoft.com/office/word/2010/wordprocessingShape" mc:Ignorable="w14 w15 wp14">
   <w:abstractNum w:abstractNumId="0" w15:restartNumberingAfterBreak="0">
     <w:nsid w:val="1D336053"/>
     <w:multiLevelType w:val="singleLevel"/>
@@ -6122,7 +6176,7 @@
 </file>
 
 <file path=word/styles.xml><?xml version="1.0" encoding="utf-8"?>
-<w:styles xmlns:mc="http://schemas.openxmlformats.org/markup-compatibility/2006" xmlns:r="http://schemas.openxmlformats.org/officeDocument/2006/relationships" xmlns:w="http://schemas.openxmlformats.org/wordprocessingml/2006/main" xmlns:w14="http://schemas.microsoft.com/office/word/2010/wordml" xmlns:w15="http://schemas.microsoft.com/office/word/2012/wordml" xmlns:w16se="http://schemas.microsoft.com/office/word/2015/wordml/symex" mc:Ignorable="w14 w15 w16se">
+<w:styles xmlns:mc="http://schemas.openxmlformats.org/markup-compatibility/2006" xmlns:r="http://schemas.openxmlformats.org/officeDocument/2006/relationships" xmlns:w="http://schemas.openxmlformats.org/wordprocessingml/2006/main" xmlns:w14="http://schemas.microsoft.com/office/word/2010/wordml" xmlns:w15="http://schemas.microsoft.com/office/word/2012/wordml" mc:Ignorable="w14 w15">
   <w:docDefaults>
     <w:rPrDefault>
       <w:rPr>
@@ -6909,7 +6963,7 @@
 </file>
 
 <file path=customXml/itemProps1.xml><?xml version="1.0" encoding="utf-8"?>
-<ds:datastoreItem xmlns:ds="http://schemas.openxmlformats.org/officeDocument/2006/customXml" ds:itemID="{D696083A-ECEF-40C8-9E8F-2D0E8F916A37}">
+<ds:datastoreItem xmlns:ds="http://schemas.openxmlformats.org/officeDocument/2006/customXml" ds:itemID="{2ABB2464-BE76-412B-AA70-EC8E8286283F}">
   <ds:schemaRefs>
     <ds:schemaRef ds:uri="http://schemas.openxmlformats.org/officeDocument/2006/bibliography"/>
   </ds:schemaRefs>

</xml_diff>

<commit_message>
Removed duplicate word "judge"
</commit_message>
<xml_diff>
--- a/templates/JuvenileExpungementTemplate.docx
+++ b/templates/JuvenileExpungementTemplate.docx
@@ -1447,25 +1447,7 @@
           <w:sz w:val="24"/>
           <w:szCs w:val="24"/>
         </w:rPr>
-        <w:t xml:space="preserve">, in accordance with the law.  See the attached petition.  This order for expungement shall include, but not be limited to all records kept by electronic means and all computer data.  It shall also include all official and unofficial </w:t>
-      </w:r>
-      <w:proofErr w:type="gramStart"/>
-      <w:r>
-        <w:rPr>
-          <w:rFonts w:ascii="Times New Roman" w:hAnsi="Times New Roman"/>
-          <w:sz w:val="24"/>
-          <w:szCs w:val="24"/>
-        </w:rPr>
-        <w:t>arrest</w:t>
-      </w:r>
-      <w:proofErr w:type="gramEnd"/>
-      <w:r>
-        <w:rPr>
-          <w:rFonts w:ascii="Times New Roman" w:hAnsi="Times New Roman"/>
-          <w:sz w:val="24"/>
-          <w:szCs w:val="24"/>
-        </w:rPr>
-        <w:t xml:space="preserve"> files and all other documents pertaining to the above-captioned matter.  Each person and/or agency referenced below shall request the return of such records which it has made available to local, state, and federal agencies, and shall destroy such records immediately upon receipt.  Official records of such requests shall be maintained until such time as the complete record has been retrieved and destroyed.</w:t>
+        <w:t>, in accordance with the law.  See the attached petition.  This order for expungement shall include, but not be limited to all records kept by electronic means and all computer data.  It shall also include all official and unofficial arrest files and all other documents pertaining to the above-captioned matter.  Each person and/or agency referenced below shall request the return of such records which it has made available to local, state, and federal agencies, and shall destroy such records immediately upon receipt.  Official records of such requests shall be maintained until such time as the complete record has been retrieved and destroyed.</w:t>
       </w:r>
       <w:r>
         <w:rPr>
@@ -2273,8 +2255,10 @@
           <w:sz w:val="24"/>
           <w:szCs w:val="24"/>
         </w:rPr>
-        <w:t xml:space="preserve">This arrest was made by the ${ARRESTING_AGENCY} on ${ARREST_DATE} and was heard by the Honorable Judge </w:t>
-      </w:r>
+        <w:t xml:space="preserve">This arrest was made by the ${ARRESTING_AGENCY} on ${ARREST_DATE} and was heard by the Honorable </w:t>
+      </w:r>
+      <w:bookmarkStart w:id="0" w:name="_GoBack"/>
+      <w:bookmarkEnd w:id="0"/>
       <w:r>
         <w:rPr>
           <w:rFonts w:ascii="Times New Roman" w:hAnsi="Times New Roman"/>
@@ -2445,17 +2429,7 @@
           <w:sz w:val="24"/>
           <w:szCs w:val="24"/>
         </w:rPr>
-        <w:t>that the Clerk of Courts, Family Court Division, Juvenile Branch, shall serve a certified copy of this expungement Order, hereby incorporated as part of this Order, upon the following persons, and keepers of records pertaining to the above captioned pro</w:t>
-      </w:r>
-      <w:bookmarkStart w:id="0" w:name="_GoBack"/>
-      <w:bookmarkEnd w:id="0"/>
-      <w:r>
-        <w:rPr>
-          <w:rFonts w:ascii="Times New Roman" w:hAnsi="Times New Roman"/>
-          <w:sz w:val="24"/>
-          <w:szCs w:val="24"/>
-        </w:rPr>
-        <w:t>ceeding:</w:t>
+        <w:t>that the Clerk of Courts, Family Court Division, Juvenile Branch, shall serve a certified copy of this expungement Order, hereby incorporated as part of this Order, upon the following persons, and keepers of records pertaining to the above captioned proceeding:</w:t>
       </w:r>
     </w:p>
     <w:p>
@@ -6963,7 +6937,7 @@
 </file>
 
 <file path=customXml/itemProps1.xml><?xml version="1.0" encoding="utf-8"?>
-<ds:datastoreItem xmlns:ds="http://schemas.openxmlformats.org/officeDocument/2006/customXml" ds:itemID="{2ABB2464-BE76-412B-AA70-EC8E8286283F}">
+<ds:datastoreItem xmlns:ds="http://schemas.openxmlformats.org/officeDocument/2006/customXml" ds:itemID="{61BF01C7-7241-422F-95B7-3B4F81C0DB02}">
   <ds:schemaRefs>
     <ds:schemaRef ds:uri="http://schemas.openxmlformats.org/officeDocument/2006/bibliography"/>
   </ds:schemaRefs>

</xml_diff>

<commit_message>
A few minor fixes to the jv template: remove a few extra lines and update an averment to be more accurate re subsequent convictions.
</commit_message>
<xml_diff>
--- a/templates/JuvenileExpungementTemplate.docx
+++ b/templates/JuvenileExpungementTemplate.docx
@@ -1,6 +1,6 @@
 
 <file path=word/document.xml><?xml version="1.0" encoding="utf-8"?>
-<w:document xmlns:wpc="http://schemas.microsoft.com/office/word/2010/wordprocessingCanvas" xmlns:mc="http://schemas.openxmlformats.org/markup-compatibility/2006" xmlns:o="urn:schemas-microsoft-com:office:office" xmlns:r="http://schemas.openxmlformats.org/officeDocument/2006/relationships" xmlns:m="http://schemas.openxmlformats.org/officeDocument/2006/math" xmlns:v="urn:schemas-microsoft-com:vml" xmlns:wp14="http://schemas.microsoft.com/office/word/2010/wordprocessingDrawing" xmlns:wp="http://schemas.openxmlformats.org/drawingml/2006/wordprocessingDrawing" xmlns:w10="urn:schemas-microsoft-com:office:word" xmlns:w="http://schemas.openxmlformats.org/wordprocessingml/2006/main" xmlns:w14="http://schemas.microsoft.com/office/word/2010/wordml" xmlns:w15="http://schemas.microsoft.com/office/word/2012/wordml" xmlns:wpg="http://schemas.microsoft.com/office/word/2010/wordprocessingGroup" xmlns:wpi="http://schemas.microsoft.com/office/word/2010/wordprocessingInk" xmlns:wne="http://schemas.microsoft.com/office/word/2006/wordml" xmlns:wps="http://schemas.microsoft.com/office/word/2010/wordprocessingShape" mc:Ignorable="w14 w15 wp14">
+<w:document xmlns:wpc="http://schemas.microsoft.com/office/word/2010/wordprocessingCanvas" xmlns:cx="http://schemas.microsoft.com/office/drawing/2014/chartex" xmlns:cx1="http://schemas.microsoft.com/office/drawing/2015/9/8/chartex" xmlns:mc="http://schemas.openxmlformats.org/markup-compatibility/2006" xmlns:o="urn:schemas-microsoft-com:office:office" xmlns:r="http://schemas.openxmlformats.org/officeDocument/2006/relationships" xmlns:m="http://schemas.openxmlformats.org/officeDocument/2006/math" xmlns:v="urn:schemas-microsoft-com:vml" xmlns:wp14="http://schemas.microsoft.com/office/word/2010/wordprocessingDrawing" xmlns:wp="http://schemas.openxmlformats.org/drawingml/2006/wordprocessingDrawing" xmlns:w10="urn:schemas-microsoft-com:office:word" xmlns:w="http://schemas.openxmlformats.org/wordprocessingml/2006/main" xmlns:w14="http://schemas.microsoft.com/office/word/2010/wordml" xmlns:w15="http://schemas.microsoft.com/office/word/2012/wordml" xmlns:w16se="http://schemas.microsoft.com/office/word/2015/wordml/symex" xmlns:wpg="http://schemas.microsoft.com/office/word/2010/wordprocessingGroup" xmlns:wpi="http://schemas.microsoft.com/office/word/2010/wordprocessingInk" xmlns:wne="http://schemas.microsoft.com/office/word/2006/wordml" xmlns:wps="http://schemas.microsoft.com/office/word/2010/wordprocessingShape" mc:Ignorable="w14 w15 w16se wp14">
   <w:body>
     <w:p>
       <w:pPr>
@@ -810,17 +810,6 @@
     </w:p>
     <w:p>
       <w:pPr>
-        <w:suppressAutoHyphens w:val="0"/>
-        <w:spacing w:after="0" w:line="240" w:lineRule="auto"/>
-        <w:rPr>
-          <w:rFonts w:ascii="Times New Roman" w:hAnsi="Times New Roman"/>
-          <w:sz w:val="24"/>
-          <w:szCs w:val="24"/>
-        </w:rPr>
-      </w:pPr>
-    </w:p>
-    <w:p>
-      <w:pPr>
         <w:tabs>
           <w:tab w:val="left" w:pos="5040"/>
         </w:tabs>
@@ -837,6 +826,7 @@
           <w:sz w:val="24"/>
           <w:szCs w:val="24"/>
         </w:rPr>
+        <w:lastRenderedPageBreak/>
         <w:t>${ATTORNEY_HEADER}</w:t>
       </w:r>
       <w:r>
@@ -1726,7 +1716,6 @@
                 <w:sz w:val="24"/>
                 <w:szCs w:val="24"/>
               </w:rPr>
-              <w:lastRenderedPageBreak/>
               <w:t>Code Section</w:t>
             </w:r>
           </w:p>
@@ -1946,7 +1935,17 @@
                 <w:sz w:val="24"/>
                 <w:szCs w:val="24"/>
               </w:rPr>
-              <w:t>Discharge Date</w:t>
+              <w:t xml:space="preserve">Discharge </w:t>
+            </w:r>
+            <w:r>
+              <w:rPr>
+                <w:rFonts w:ascii="Times New Roman" w:hAnsi="Times New Roman"/>
+                <w:b/>
+                <w:sz w:val="24"/>
+                <w:szCs w:val="24"/>
+              </w:rPr>
+              <w:lastRenderedPageBreak/>
+              <w:t>Date</w:t>
             </w:r>
           </w:p>
         </w:tc>
@@ -1987,6 +1986,7 @@
                 <w:sz w:val="24"/>
                 <w:szCs w:val="24"/>
               </w:rPr>
+              <w:lastRenderedPageBreak/>
               <w:t>D</w:t>
             </w:r>
             <w:r>
@@ -2257,8 +2257,6 @@
         </w:rPr>
         <w:t xml:space="preserve">This arrest was made by the ${ARRESTING_AGENCY} on ${ARREST_DATE} and was heard by the Honorable </w:t>
       </w:r>
-      <w:bookmarkStart w:id="0" w:name="_GoBack"/>
-      <w:bookmarkEnd w:id="0"/>
       <w:r>
         <w:rPr>
           <w:rFonts w:ascii="Times New Roman" w:hAnsi="Times New Roman"/>
@@ -2892,7 +2890,6 @@
           <w:sz w:val="24"/>
           <w:szCs w:val="24"/>
         </w:rPr>
-        <w:lastRenderedPageBreak/>
         <w:t>3 South Penn Square</w:t>
       </w:r>
       <w:r>
@@ -3115,6 +3112,7 @@
         <w:ind w:left="720"/>
         <w:rPr>
           <w:rFonts w:ascii="Times New Roman" w:hAnsi="Times New Roman"/>
+          <w:b/>
           <w:iCs/>
           <w:sz w:val="24"/>
           <w:szCs w:val="24"/>
@@ -3127,28 +3125,32 @@
         <w:ind w:left="720"/>
         <w:rPr>
           <w:rFonts w:ascii="Times New Roman" w:hAnsi="Times New Roman"/>
+          <w:b/>
+          <w:sz w:val="24"/>
+          <w:szCs w:val="24"/>
+        </w:rPr>
+      </w:pPr>
+      <w:r>
+        <w:rPr>
+          <w:rFonts w:ascii="Times New Roman" w:hAnsi="Times New Roman"/>
+          <w:b/>
           <w:iCs/>
           <w:sz w:val="24"/>
           <w:szCs w:val="24"/>
         </w:rPr>
-      </w:pPr>
-    </w:p>
-    <w:p>
-      <w:pPr>
-        <w:spacing w:after="0" w:line="240" w:lineRule="auto"/>
-        <w:ind w:left="720"/>
-        <w:rPr>
-          <w:rFonts w:ascii="Times New Roman" w:hAnsi="Times New Roman"/>
+        <w:tab/>
+      </w:r>
+      <w:r>
+        <w:rPr>
+          <w:rFonts w:ascii="Times New Roman" w:hAnsi="Times New Roman"/>
+          <w:b/>
           <w:iCs/>
           <w:sz w:val="24"/>
           <w:szCs w:val="24"/>
         </w:rPr>
-      </w:pPr>
-    </w:p>
-    <w:p>
-      <w:pPr>
-        <w:spacing w:after="0" w:line="240" w:lineRule="auto"/>
-        <w:ind w:left="720"/>
+        <w:tab/>
+      </w:r>
+      <w:r>
         <w:rPr>
           <w:rFonts w:ascii="Times New Roman" w:hAnsi="Times New Roman"/>
           <w:b/>
@@ -3156,19 +3158,8 @@
           <w:sz w:val="24"/>
           <w:szCs w:val="24"/>
         </w:rPr>
-      </w:pPr>
-    </w:p>
-    <w:p>
-      <w:pPr>
-        <w:spacing w:after="0" w:line="240" w:lineRule="auto"/>
-        <w:ind w:left="720"/>
-        <w:rPr>
-          <w:rFonts w:ascii="Times New Roman" w:hAnsi="Times New Roman"/>
-          <w:b/>
-          <w:sz w:val="24"/>
-          <w:szCs w:val="24"/>
-        </w:rPr>
-      </w:pPr>
+        <w:tab/>
+      </w:r>
       <w:r>
         <w:rPr>
           <w:rFonts w:ascii="Times New Roman" w:hAnsi="Times New Roman"/>
@@ -3203,36 +3194,6 @@
         <w:rPr>
           <w:rFonts w:ascii="Times New Roman" w:hAnsi="Times New Roman"/>
           <w:b/>
-          <w:iCs/>
-          <w:sz w:val="24"/>
-          <w:szCs w:val="24"/>
-        </w:rPr>
-        <w:tab/>
-      </w:r>
-      <w:r>
-        <w:rPr>
-          <w:rFonts w:ascii="Times New Roman" w:hAnsi="Times New Roman"/>
-          <w:b/>
-          <w:iCs/>
-          <w:sz w:val="24"/>
-          <w:szCs w:val="24"/>
-        </w:rPr>
-        <w:tab/>
-      </w:r>
-      <w:r>
-        <w:rPr>
-          <w:rFonts w:ascii="Times New Roman" w:hAnsi="Times New Roman"/>
-          <w:b/>
-          <w:iCs/>
-          <w:sz w:val="24"/>
-          <w:szCs w:val="24"/>
-        </w:rPr>
-        <w:tab/>
-      </w:r>
-      <w:r>
-        <w:rPr>
-          <w:rFonts w:ascii="Times New Roman" w:hAnsi="Times New Roman"/>
-          <w:b/>
           <w:sz w:val="24"/>
           <w:szCs w:val="24"/>
         </w:rPr>
@@ -3407,17 +3368,6 @@
         <w:tab/>
         <w:t>J.</w:t>
       </w:r>
-    </w:p>
-    <w:p>
-      <w:pPr>
-        <w:suppressAutoHyphens w:val="0"/>
-        <w:spacing w:after="0" w:line="240" w:lineRule="auto"/>
-        <w:rPr>
-          <w:rFonts w:ascii="Times New Roman" w:hAnsi="Times New Roman"/>
-          <w:sz w:val="24"/>
-          <w:szCs w:val="24"/>
-        </w:rPr>
-      </w:pPr>
       <w:r>
         <w:rPr>
           <w:rFonts w:ascii="Times New Roman" w:hAnsi="Times New Roman"/>
@@ -5181,7 +5131,33 @@
           <w:szCs w:val="24"/>
         </w:rPr>
         <w:lastRenderedPageBreak/>
-        <w:t xml:space="preserve">Petitioner has had no subsequent adult arrests or convictions. </w:t>
+        <w:t xml:space="preserve">Petitioner has had no subsequent </w:t>
+      </w:r>
+      <w:r>
+        <w:rPr>
+          <w:rFonts w:ascii="Times New Roman" w:hAnsi="Times New Roman"/>
+          <w:sz w:val="24"/>
+          <w:szCs w:val="24"/>
+        </w:rPr>
+        <w:t>adjudications,</w:t>
+      </w:r>
+      <w:bookmarkStart w:id="0" w:name="_GoBack"/>
+      <w:bookmarkEnd w:id="0"/>
+      <w:r>
+        <w:rPr>
+          <w:rFonts w:ascii="Times New Roman" w:hAnsi="Times New Roman"/>
+          <w:sz w:val="24"/>
+          <w:szCs w:val="24"/>
+        </w:rPr>
+        <w:t xml:space="preserve"> or felony or misdemeanor </w:t>
+      </w:r>
+      <w:r>
+        <w:rPr>
+          <w:rFonts w:ascii="Times New Roman" w:hAnsi="Times New Roman"/>
+          <w:sz w:val="24"/>
+          <w:szCs w:val="24"/>
+        </w:rPr>
+        <w:t xml:space="preserve">convictions. </w:t>
       </w:r>
     </w:p>
     <w:p>
@@ -5365,34 +5341,15 @@
           <w:szCs w:val="24"/>
           <w:u w:val="single"/>
         </w:rPr>
-        <w:t>ATTORNEY_ELEC_SIG</w:t>
-      </w:r>
-      <w:proofErr w:type="gramStart"/>
-      <w:r>
-        <w:rPr>
-          <w:rFonts w:ascii="Times New Roman" w:hAnsi="Times New Roman"/>
-          <w:sz w:val="24"/>
-          <w:szCs w:val="24"/>
-          <w:u w:val="single"/>
-        </w:rPr>
-        <w:t>}</w:t>
-      </w:r>
-      <w:r>
-        <w:rPr>
-          <w:rFonts w:ascii="Times New Roman" w:hAnsi="Times New Roman"/>
-          <w:sz w:val="24"/>
-          <w:szCs w:val="24"/>
-        </w:rPr>
-        <w:t>_</w:t>
-      </w:r>
-      <w:proofErr w:type="gramEnd"/>
-      <w:r>
-        <w:rPr>
-          <w:rFonts w:ascii="Times New Roman" w:hAnsi="Times New Roman"/>
-          <w:sz w:val="24"/>
-          <w:szCs w:val="24"/>
-        </w:rPr>
-        <w:t>_</w:t>
+        <w:t>ATTORNEY_ELEC_SIG}</w:t>
+      </w:r>
+      <w:r>
+        <w:rPr>
+          <w:rFonts w:ascii="Times New Roman" w:hAnsi="Times New Roman"/>
+          <w:sz w:val="24"/>
+          <w:szCs w:val="24"/>
+        </w:rPr>
+        <w:t>__</w:t>
       </w:r>
     </w:p>
     <w:p>
@@ -5670,34 +5627,15 @@
           <w:szCs w:val="24"/>
           <w:u w:val="single"/>
         </w:rPr>
-        <w:t>/s/${ATTORNEY_ELEC_SIG</w:t>
-      </w:r>
-      <w:proofErr w:type="gramStart"/>
-      <w:r>
-        <w:rPr>
-          <w:rFonts w:ascii="Times New Roman" w:hAnsi="Times New Roman"/>
-          <w:sz w:val="24"/>
-          <w:szCs w:val="24"/>
-          <w:u w:val="single"/>
-        </w:rPr>
-        <w:t>}</w:t>
-      </w:r>
-      <w:r>
-        <w:rPr>
-          <w:rFonts w:ascii="Times New Roman" w:hAnsi="Times New Roman"/>
-          <w:sz w:val="24"/>
-          <w:szCs w:val="24"/>
-        </w:rPr>
-        <w:t>_</w:t>
-      </w:r>
-      <w:proofErr w:type="gramEnd"/>
-      <w:r>
-        <w:rPr>
-          <w:rFonts w:ascii="Times New Roman" w:hAnsi="Times New Roman"/>
-          <w:sz w:val="24"/>
-          <w:szCs w:val="24"/>
-        </w:rPr>
-        <w:t>_</w:t>
+        <w:t>/s/${ATTORNEY_ELEC_SIG}</w:t>
+      </w:r>
+      <w:r>
+        <w:rPr>
+          <w:rFonts w:ascii="Times New Roman" w:hAnsi="Times New Roman"/>
+          <w:sz w:val="24"/>
+          <w:szCs w:val="24"/>
+        </w:rPr>
+        <w:t>__</w:t>
       </w:r>
     </w:p>
     <w:p>
@@ -5783,7 +5721,7 @@
 </file>
 
 <file path=word/endnotes.xml><?xml version="1.0" encoding="utf-8"?>
-<w:endnotes xmlns:wpc="http://schemas.microsoft.com/office/word/2010/wordprocessingCanvas" xmlns:mc="http://schemas.openxmlformats.org/markup-compatibility/2006" xmlns:o="urn:schemas-microsoft-com:office:office" xmlns:r="http://schemas.openxmlformats.org/officeDocument/2006/relationships" xmlns:m="http://schemas.openxmlformats.org/officeDocument/2006/math" xmlns:v="urn:schemas-microsoft-com:vml" xmlns:wp14="http://schemas.microsoft.com/office/word/2010/wordprocessingDrawing" xmlns:wp="http://schemas.openxmlformats.org/drawingml/2006/wordprocessingDrawing" xmlns:w10="urn:schemas-microsoft-com:office:word" xmlns:w="http://schemas.openxmlformats.org/wordprocessingml/2006/main" xmlns:w14="http://schemas.microsoft.com/office/word/2010/wordml" xmlns:w15="http://schemas.microsoft.com/office/word/2012/wordml" xmlns:wpg="http://schemas.microsoft.com/office/word/2010/wordprocessingGroup" xmlns:wpi="http://schemas.microsoft.com/office/word/2010/wordprocessingInk" xmlns:wne="http://schemas.microsoft.com/office/word/2006/wordml" xmlns:wps="http://schemas.microsoft.com/office/word/2010/wordprocessingShape" mc:Ignorable="w14 w15 wp14">
+<w:endnotes xmlns:wpc="http://schemas.microsoft.com/office/word/2010/wordprocessingCanvas" xmlns:cx="http://schemas.microsoft.com/office/drawing/2014/chartex" xmlns:cx1="http://schemas.microsoft.com/office/drawing/2015/9/8/chartex" xmlns:mc="http://schemas.openxmlformats.org/markup-compatibility/2006" xmlns:o="urn:schemas-microsoft-com:office:office" xmlns:r="http://schemas.openxmlformats.org/officeDocument/2006/relationships" xmlns:m="http://schemas.openxmlformats.org/officeDocument/2006/math" xmlns:v="urn:schemas-microsoft-com:vml" xmlns:wp14="http://schemas.microsoft.com/office/word/2010/wordprocessingDrawing" xmlns:wp="http://schemas.openxmlformats.org/drawingml/2006/wordprocessingDrawing" xmlns:w10="urn:schemas-microsoft-com:office:word" xmlns:w="http://schemas.openxmlformats.org/wordprocessingml/2006/main" xmlns:w14="http://schemas.microsoft.com/office/word/2010/wordml" xmlns:w15="http://schemas.microsoft.com/office/word/2012/wordml" xmlns:w16se="http://schemas.microsoft.com/office/word/2015/wordml/symex" xmlns:wpg="http://schemas.microsoft.com/office/word/2010/wordprocessingGroup" xmlns:wpi="http://schemas.microsoft.com/office/word/2010/wordprocessingInk" xmlns:wne="http://schemas.microsoft.com/office/word/2006/wordml" xmlns:wps="http://schemas.microsoft.com/office/word/2010/wordprocessingShape" mc:Ignorable="w14 w15 w16se wp14">
   <w:endnote w:type="separator" w:id="-1">
     <w:p>
       <w:pPr>
@@ -5808,7 +5746,7 @@
 </file>
 
 <file path=word/footer1.xml><?xml version="1.0" encoding="utf-8"?>
-<w:ftr xmlns:wpc="http://schemas.microsoft.com/office/word/2010/wordprocessingCanvas" xmlns:mc="http://schemas.openxmlformats.org/markup-compatibility/2006" xmlns:o="urn:schemas-microsoft-com:office:office" xmlns:r="http://schemas.openxmlformats.org/officeDocument/2006/relationships" xmlns:m="http://schemas.openxmlformats.org/officeDocument/2006/math" xmlns:v="urn:schemas-microsoft-com:vml" xmlns:wp14="http://schemas.microsoft.com/office/word/2010/wordprocessingDrawing" xmlns:wp="http://schemas.openxmlformats.org/drawingml/2006/wordprocessingDrawing" xmlns:w10="urn:schemas-microsoft-com:office:word" xmlns:w="http://schemas.openxmlformats.org/wordprocessingml/2006/main" xmlns:w14="http://schemas.microsoft.com/office/word/2010/wordml" xmlns:w15="http://schemas.microsoft.com/office/word/2012/wordml" xmlns:wpg="http://schemas.microsoft.com/office/word/2010/wordprocessingGroup" xmlns:wpi="http://schemas.microsoft.com/office/word/2010/wordprocessingInk" xmlns:wne="http://schemas.microsoft.com/office/word/2006/wordml" xmlns:wps="http://schemas.microsoft.com/office/word/2010/wordprocessingShape" mc:Ignorable="w14 w15 wp14">
+<w:ftr xmlns:wpc="http://schemas.microsoft.com/office/word/2010/wordprocessingCanvas" xmlns:cx="http://schemas.microsoft.com/office/drawing/2014/chartex" xmlns:cx1="http://schemas.microsoft.com/office/drawing/2015/9/8/chartex" xmlns:mc="http://schemas.openxmlformats.org/markup-compatibility/2006" xmlns:o="urn:schemas-microsoft-com:office:office" xmlns:r="http://schemas.openxmlformats.org/officeDocument/2006/relationships" xmlns:m="http://schemas.openxmlformats.org/officeDocument/2006/math" xmlns:v="urn:schemas-microsoft-com:vml" xmlns:wp14="http://schemas.microsoft.com/office/word/2010/wordprocessingDrawing" xmlns:wp="http://schemas.openxmlformats.org/drawingml/2006/wordprocessingDrawing" xmlns:w10="urn:schemas-microsoft-com:office:word" xmlns:w="http://schemas.openxmlformats.org/wordprocessingml/2006/main" xmlns:w14="http://schemas.microsoft.com/office/word/2010/wordml" xmlns:w15="http://schemas.microsoft.com/office/word/2012/wordml" xmlns:w16se="http://schemas.microsoft.com/office/word/2015/wordml/symex" xmlns:wpg="http://schemas.microsoft.com/office/word/2010/wordprocessingGroup" xmlns:wpi="http://schemas.microsoft.com/office/word/2010/wordprocessingInk" xmlns:wne="http://schemas.microsoft.com/office/word/2006/wordml" xmlns:wps="http://schemas.microsoft.com/office/word/2010/wordprocessingShape" mc:Ignorable="w14 w15 w16se wp14">
   <w:p>
     <w:pPr>
       <w:pStyle w:val="Footer"/>
@@ -5824,7 +5762,7 @@
 </file>
 
 <file path=word/footnotes.xml><?xml version="1.0" encoding="utf-8"?>
-<w:footnotes xmlns:wpc="http://schemas.microsoft.com/office/word/2010/wordprocessingCanvas" xmlns:mc="http://schemas.openxmlformats.org/markup-compatibility/2006" xmlns:o="urn:schemas-microsoft-com:office:office" xmlns:r="http://schemas.openxmlformats.org/officeDocument/2006/relationships" xmlns:m="http://schemas.openxmlformats.org/officeDocument/2006/math" xmlns:v="urn:schemas-microsoft-com:vml" xmlns:wp14="http://schemas.microsoft.com/office/word/2010/wordprocessingDrawing" xmlns:wp="http://schemas.openxmlformats.org/drawingml/2006/wordprocessingDrawing" xmlns:w10="urn:schemas-microsoft-com:office:word" xmlns:w="http://schemas.openxmlformats.org/wordprocessingml/2006/main" xmlns:w14="http://schemas.microsoft.com/office/word/2010/wordml" xmlns:w15="http://schemas.microsoft.com/office/word/2012/wordml" xmlns:wpg="http://schemas.microsoft.com/office/word/2010/wordprocessingGroup" xmlns:wpi="http://schemas.microsoft.com/office/word/2010/wordprocessingInk" xmlns:wne="http://schemas.microsoft.com/office/word/2006/wordml" xmlns:wps="http://schemas.microsoft.com/office/word/2010/wordprocessingShape" mc:Ignorable="w14 w15 wp14">
+<w:footnotes xmlns:wpc="http://schemas.microsoft.com/office/word/2010/wordprocessingCanvas" xmlns:cx="http://schemas.microsoft.com/office/drawing/2014/chartex" xmlns:cx1="http://schemas.microsoft.com/office/drawing/2015/9/8/chartex" xmlns:mc="http://schemas.openxmlformats.org/markup-compatibility/2006" xmlns:o="urn:schemas-microsoft-com:office:office" xmlns:r="http://schemas.openxmlformats.org/officeDocument/2006/relationships" xmlns:m="http://schemas.openxmlformats.org/officeDocument/2006/math" xmlns:v="urn:schemas-microsoft-com:vml" xmlns:wp14="http://schemas.microsoft.com/office/word/2010/wordprocessingDrawing" xmlns:wp="http://schemas.openxmlformats.org/drawingml/2006/wordprocessingDrawing" xmlns:w10="urn:schemas-microsoft-com:office:word" xmlns:w="http://schemas.openxmlformats.org/wordprocessingml/2006/main" xmlns:w14="http://schemas.microsoft.com/office/word/2010/wordml" xmlns:w15="http://schemas.microsoft.com/office/word/2012/wordml" xmlns:w16se="http://schemas.microsoft.com/office/word/2015/wordml/symex" xmlns:wpg="http://schemas.microsoft.com/office/word/2010/wordprocessingGroup" xmlns:wpi="http://schemas.microsoft.com/office/word/2010/wordprocessingInk" xmlns:wne="http://schemas.microsoft.com/office/word/2006/wordml" xmlns:wps="http://schemas.microsoft.com/office/word/2010/wordprocessingShape" mc:Ignorable="w14 w15 w16se wp14">
   <w:footnote w:type="separator" w:id="-1">
     <w:p>
       <w:pPr>
@@ -5852,7 +5790,7 @@
 </file>
 
 <file path=word/numbering.xml><?xml version="1.0" encoding="utf-8"?>
-<w:numbering xmlns:wpc="http://schemas.microsoft.com/office/word/2010/wordprocessingCanvas" xmlns:mc="http://schemas.openxmlformats.org/markup-compatibility/2006" xmlns:o="urn:schemas-microsoft-com:office:office" xmlns:r="http://schemas.openxmlformats.org/officeDocument/2006/relationships" xmlns:m="http://schemas.openxmlformats.org/officeDocument/2006/math" xmlns:v="urn:schemas-microsoft-com:vml" xmlns:wp14="http://schemas.microsoft.com/office/word/2010/wordprocessingDrawing" xmlns:wp="http://schemas.openxmlformats.org/drawingml/2006/wordprocessingDrawing" xmlns:w10="urn:schemas-microsoft-com:office:word" xmlns:w="http://schemas.openxmlformats.org/wordprocessingml/2006/main" xmlns:w14="http://schemas.microsoft.com/office/word/2010/wordml" xmlns:w15="http://schemas.microsoft.com/office/word/2012/wordml" xmlns:wpg="http://schemas.microsoft.com/office/word/2010/wordprocessingGroup" xmlns:wpi="http://schemas.microsoft.com/office/word/2010/wordprocessingInk" xmlns:wne="http://schemas.microsoft.com/office/word/2006/wordml" xmlns:wps="http://schemas.microsoft.com/office/word/2010/wordprocessingShape" mc:Ignorable="w14 w15 wp14">
+<w:numbering xmlns:wpc="http://schemas.microsoft.com/office/word/2010/wordprocessingCanvas" xmlns:cx="http://schemas.microsoft.com/office/drawing/2014/chartex" xmlns:cx1="http://schemas.microsoft.com/office/drawing/2015/9/8/chartex" xmlns:mc="http://schemas.openxmlformats.org/markup-compatibility/2006" xmlns:o="urn:schemas-microsoft-com:office:office" xmlns:r="http://schemas.openxmlformats.org/officeDocument/2006/relationships" xmlns:m="http://schemas.openxmlformats.org/officeDocument/2006/math" xmlns:v="urn:schemas-microsoft-com:vml" xmlns:wp14="http://schemas.microsoft.com/office/word/2010/wordprocessingDrawing" xmlns:wp="http://schemas.openxmlformats.org/drawingml/2006/wordprocessingDrawing" xmlns:w10="urn:schemas-microsoft-com:office:word" xmlns:w="http://schemas.openxmlformats.org/wordprocessingml/2006/main" xmlns:w14="http://schemas.microsoft.com/office/word/2010/wordml" xmlns:w15="http://schemas.microsoft.com/office/word/2012/wordml" xmlns:w16se="http://schemas.microsoft.com/office/word/2015/wordml/symex" xmlns:wpg="http://schemas.microsoft.com/office/word/2010/wordprocessingGroup" xmlns:wpi="http://schemas.microsoft.com/office/word/2010/wordprocessingInk" xmlns:wne="http://schemas.microsoft.com/office/word/2006/wordml" xmlns:wps="http://schemas.microsoft.com/office/word/2010/wordprocessingShape" mc:Ignorable="w14 w15 w16se wp14">
   <w:abstractNum w:abstractNumId="0" w15:restartNumberingAfterBreak="0">
     <w:nsid w:val="1D336053"/>
     <w:multiLevelType w:val="singleLevel"/>
@@ -6150,7 +6088,7 @@
 </file>
 
 <file path=word/styles.xml><?xml version="1.0" encoding="utf-8"?>
-<w:styles xmlns:mc="http://schemas.openxmlformats.org/markup-compatibility/2006" xmlns:r="http://schemas.openxmlformats.org/officeDocument/2006/relationships" xmlns:w="http://schemas.openxmlformats.org/wordprocessingml/2006/main" xmlns:w14="http://schemas.microsoft.com/office/word/2010/wordml" xmlns:w15="http://schemas.microsoft.com/office/word/2012/wordml" mc:Ignorable="w14 w15">
+<w:styles xmlns:mc="http://schemas.openxmlformats.org/markup-compatibility/2006" xmlns:r="http://schemas.openxmlformats.org/officeDocument/2006/relationships" xmlns:w="http://schemas.openxmlformats.org/wordprocessingml/2006/main" xmlns:w14="http://schemas.microsoft.com/office/word/2010/wordml" xmlns:w15="http://schemas.microsoft.com/office/word/2012/wordml" xmlns:w16se="http://schemas.microsoft.com/office/word/2015/wordml/symex" mc:Ignorable="w14 w15 w16se">
   <w:docDefaults>
     <w:rPrDefault>
       <w:rPr>
@@ -6937,7 +6875,7 @@
 </file>
 
 <file path=customXml/itemProps1.xml><?xml version="1.0" encoding="utf-8"?>
-<ds:datastoreItem xmlns:ds="http://schemas.openxmlformats.org/officeDocument/2006/customXml" ds:itemID="{61BF01C7-7241-422F-95B7-3B4F81C0DB02}">
+<ds:datastoreItem xmlns:ds="http://schemas.openxmlformats.org/officeDocument/2006/customXml" ds:itemID="{1C16474E-3E70-4D59-A4D0-C39C605AC25B}">
   <ds:schemaRefs>
     <ds:schemaRef ds:uri="http://schemas.openxmlformats.org/officeDocument/2006/bibliography"/>
   </ds:schemaRefs>

</xml_diff>